<commit_message>
Git Notes document updated.
</commit_message>
<xml_diff>
--- a/git/class-notes/Git Notes.docx
+++ b/git/class-notes/Git Notes.docx
@@ -24,7 +24,18 @@
           <w:szCs w:val="28"/>
           <w:lang w:val="en-US"/>
         </w:rPr>
-        <w:t>GIT OPERATIONS</w:t>
+        <w:t xml:space="preserve">GIT </w:t>
+      </w:r>
+      <w:r>
+        <w:rPr>
+          <w:b/>
+          <w:bCs/>
+          <w:color w:val="FF0000"/>
+          <w:sz w:val="28"/>
+          <w:szCs w:val="28"/>
+          <w:lang w:val="en-US"/>
+        </w:rPr>
+        <w:t>CHEAT SHEET</w:t>
       </w:r>
     </w:p>
     <w:p>
@@ -84,11 +95,7 @@
     <w:p>
       <w:pPr>
         <w:pStyle w:val="ListParagraph"/>
-        <w:numPr>
-          <w:ilvl w:val="0"/>
-          <w:numId w:val="5"/>
-        </w:numPr>
-        <w:ind w:left="900" w:firstLine="180"/>
+        <w:ind w:left="1080"/>
         <w:rPr>
           <w:color w:val="FF0000"/>
           <w:sz w:val="24"/>
@@ -96,56 +103,6 @@
           <w:lang w:val="en-US"/>
         </w:rPr>
       </w:pPr>
-      <w:r>
-        <w:rPr>
-          <w:sz w:val="24"/>
-          <w:szCs w:val="24"/>
-          <w:lang w:val="en-US"/>
-        </w:rPr>
-        <w:t xml:space="preserve">git </w:t>
-      </w:r>
-      <w:proofErr w:type="gramStart"/>
-      <w:r>
-        <w:rPr>
-          <w:sz w:val="24"/>
-          <w:szCs w:val="24"/>
-          <w:lang w:val="en-US"/>
-        </w:rPr>
-        <w:t>add .</w:t>
-      </w:r>
-      <w:proofErr w:type="gramEnd"/>
-      <w:r>
-        <w:rPr>
-          <w:sz w:val="24"/>
-          <w:szCs w:val="24"/>
-          <w:lang w:val="en-US"/>
-        </w:rPr>
-        <w:t xml:space="preserve"> </w:t>
-      </w:r>
-      <w:r>
-        <w:rPr>
-          <w:sz w:val="24"/>
-          <w:szCs w:val="24"/>
-          <w:lang w:val="en-US"/>
-        </w:rPr>
-        <w:sym w:font="Wingdings" w:char="F0E8"/>
-      </w:r>
-      <w:r>
-        <w:rPr>
-          <w:sz w:val="24"/>
-          <w:szCs w:val="24"/>
-          <w:lang w:val="en-US"/>
-        </w:rPr>
-        <w:t xml:space="preserve"> All file will sen</w:t>
-      </w:r>
-      <w:r>
-        <w:rPr>
-          <w:sz w:val="24"/>
-          <w:szCs w:val="24"/>
-          <w:lang w:val="en-US"/>
-        </w:rPr>
-        <w:t>d staging area</w:t>
-      </w:r>
     </w:p>
     <w:p>
       <w:pPr>
@@ -168,43 +125,49 @@
           <w:szCs w:val="24"/>
           <w:lang w:val="en-US"/>
         </w:rPr>
-        <w:t xml:space="preserve">git rm –cached </w:t>
-      </w:r>
-      <w:r>
-        <w:rPr>
-          <w:b/>
-          <w:bCs/>
-          <w:sz w:val="24"/>
-          <w:szCs w:val="24"/>
-          <w:lang w:val="en-US"/>
-        </w:rPr>
-        <w:t>filename</w:t>
-      </w:r>
-      <w:r>
-        <w:rPr>
-          <w:sz w:val="24"/>
-          <w:szCs w:val="24"/>
-          <w:lang w:val="en-US"/>
-        </w:rPr>
-        <w:t xml:space="preserve">: </w:t>
-      </w:r>
-      <w:proofErr w:type="spellStart"/>
-      <w:r>
-        <w:rPr>
-          <w:sz w:val="24"/>
-          <w:szCs w:val="24"/>
-          <w:lang w:val="en-US"/>
-        </w:rPr>
-        <w:t>Unstage</w:t>
-      </w:r>
-      <w:proofErr w:type="spellEnd"/>
-      <w:r>
-        <w:rPr>
-          <w:sz w:val="24"/>
-          <w:szCs w:val="24"/>
-          <w:lang w:val="en-US"/>
-        </w:rPr>
-        <w:t xml:space="preserve"> the file</w:t>
+        <w:t xml:space="preserve">git </w:t>
+      </w:r>
+      <w:proofErr w:type="gramStart"/>
+      <w:r>
+        <w:rPr>
+          <w:sz w:val="24"/>
+          <w:szCs w:val="24"/>
+          <w:lang w:val="en-US"/>
+        </w:rPr>
+        <w:t>add .</w:t>
+      </w:r>
+      <w:proofErr w:type="gramEnd"/>
+      <w:r>
+        <w:rPr>
+          <w:sz w:val="24"/>
+          <w:szCs w:val="24"/>
+          <w:lang w:val="en-US"/>
+        </w:rPr>
+        <w:t xml:space="preserve"> </w:t>
+      </w:r>
+      <w:r>
+        <w:rPr>
+          <w:sz w:val="24"/>
+          <w:szCs w:val="24"/>
+          <w:lang w:val="en-US"/>
+        </w:rPr>
+        <w:sym w:font="Wingdings" w:char="F0E8"/>
+      </w:r>
+      <w:r>
+        <w:rPr>
+          <w:sz w:val="24"/>
+          <w:szCs w:val="24"/>
+          <w:lang w:val="en-US"/>
+        </w:rPr>
+        <w:t xml:space="preserve"> All file will sen</w:t>
+      </w:r>
+      <w:r>
+        <w:rPr>
+          <w:sz w:val="24"/>
+          <w:szCs w:val="24"/>
+          <w:lang w:val="en-US"/>
+        </w:rPr>
+        <w:t>d staging area</w:t>
       </w:r>
     </w:p>
     <w:p>
@@ -228,108 +191,44 @@
           <w:szCs w:val="24"/>
           <w:lang w:val="en-US"/>
         </w:rPr>
-        <w:t xml:space="preserve">git status </w:t>
-      </w:r>
-      <w:r>
-        <w:rPr>
-          <w:sz w:val="24"/>
-          <w:szCs w:val="24"/>
-          <w:lang w:val="en-US"/>
-        </w:rPr>
-        <w:sym w:font="Wingdings" w:char="F0E8"/>
-      </w:r>
-      <w:r>
-        <w:rPr>
-          <w:sz w:val="24"/>
-          <w:szCs w:val="24"/>
-          <w:lang w:val="en-US"/>
-        </w:rPr>
-        <w:t xml:space="preserve"> Local repo </w:t>
-      </w:r>
-      <w:proofErr w:type="spellStart"/>
-      <w:r>
-        <w:rPr>
-          <w:sz w:val="24"/>
-          <w:szCs w:val="24"/>
-          <w:lang w:val="en-US"/>
-        </w:rPr>
-        <w:t>ve</w:t>
-      </w:r>
-      <w:proofErr w:type="spellEnd"/>
-      <w:r>
-        <w:rPr>
-          <w:sz w:val="24"/>
-          <w:szCs w:val="24"/>
-          <w:lang w:val="en-US"/>
-        </w:rPr>
-        <w:t xml:space="preserve"> staging area </w:t>
-      </w:r>
-      <w:proofErr w:type="spellStart"/>
-      <w:proofErr w:type="gramStart"/>
-      <w:r>
-        <w:rPr>
-          <w:sz w:val="24"/>
-          <w:szCs w:val="24"/>
-          <w:lang w:val="en-US"/>
-        </w:rPr>
-        <w:t>daki</w:t>
-      </w:r>
-      <w:proofErr w:type="spellEnd"/>
-      <w:r>
-        <w:rPr>
-          <w:sz w:val="24"/>
-          <w:szCs w:val="24"/>
-          <w:lang w:val="en-US"/>
-        </w:rPr>
-        <w:t xml:space="preserve">  </w:t>
-      </w:r>
-      <w:proofErr w:type="spellStart"/>
-      <w:r>
-        <w:rPr>
-          <w:sz w:val="24"/>
-          <w:szCs w:val="24"/>
-          <w:lang w:val="en-US"/>
-        </w:rPr>
-        <w:t>dosyalarin</w:t>
-      </w:r>
-      <w:proofErr w:type="spellEnd"/>
-      <w:proofErr w:type="gramEnd"/>
-      <w:r>
-        <w:rPr>
-          <w:sz w:val="24"/>
-          <w:szCs w:val="24"/>
-          <w:lang w:val="en-US"/>
-        </w:rPr>
-        <w:t xml:space="preserve"> </w:t>
-      </w:r>
-      <w:proofErr w:type="spellStart"/>
-      <w:r>
-        <w:rPr>
-          <w:sz w:val="24"/>
-          <w:szCs w:val="24"/>
-          <w:lang w:val="en-US"/>
-        </w:rPr>
-        <w:t>durumunu</w:t>
-      </w:r>
-      <w:proofErr w:type="spellEnd"/>
-      <w:r>
-        <w:rPr>
-          <w:sz w:val="24"/>
-          <w:szCs w:val="24"/>
-          <w:lang w:val="en-US"/>
-        </w:rPr>
-        <w:t xml:space="preserve"> </w:t>
-      </w:r>
-      <w:proofErr w:type="spellStart"/>
-      <w:r>
-        <w:rPr>
-          <w:sz w:val="24"/>
-          <w:szCs w:val="24"/>
-          <w:lang w:val="en-US"/>
-        </w:rPr>
-        <w:t>goster</w:t>
-      </w:r>
-      <w:proofErr w:type="spellEnd"/>
+        <w:t xml:space="preserve">git rm –cached </w:t>
+      </w:r>
+      <w:r>
+        <w:rPr>
+          <w:b/>
+          <w:bCs/>
+          <w:sz w:val="24"/>
+          <w:szCs w:val="24"/>
+          <w:lang w:val="en-US"/>
+        </w:rPr>
+        <w:t>filename</w:t>
+      </w:r>
+      <w:r>
+        <w:rPr>
+          <w:sz w:val="24"/>
+          <w:szCs w:val="24"/>
+          <w:lang w:val="en-US"/>
+        </w:rPr>
+        <w:t xml:space="preserve">: </w:t>
+      </w:r>
+      <w:proofErr w:type="spellStart"/>
+      <w:r>
+        <w:rPr>
+          <w:sz w:val="24"/>
+          <w:szCs w:val="24"/>
+          <w:lang w:val="en-US"/>
+        </w:rPr>
+        <w:t>Unstage</w:t>
+      </w:r>
+      <w:proofErr w:type="spellEnd"/>
+      <w:r>
+        <w:rPr>
+          <w:sz w:val="24"/>
+          <w:szCs w:val="24"/>
+          <w:lang w:val="en-US"/>
+        </w:rPr>
+        <w:t xml:space="preserve"> the file</w:t>
+      </w:r>
     </w:p>
     <w:p>
       <w:pPr>
@@ -342,474 +241,6 @@
           <w:lang w:val="en-US"/>
         </w:rPr>
       </w:pPr>
-    </w:p>
-    <w:p>
-      <w:pPr>
-        <w:pStyle w:val="ListParagraph"/>
-        <w:numPr>
-          <w:ilvl w:val="0"/>
-          <w:numId w:val="5"/>
-        </w:numPr>
-        <w:rPr>
-          <w:lang w:val="en-US"/>
-        </w:rPr>
-      </w:pPr>
-      <w:r>
-        <w:rPr>
-          <w:lang w:val="en-US"/>
-        </w:rPr>
-        <w:t xml:space="preserve">git branch </w:t>
-      </w:r>
-      <w:proofErr w:type="spellStart"/>
-      <w:r>
-        <w:rPr>
-          <w:b/>
-          <w:bCs/>
-          <w:lang w:val="en-US"/>
-        </w:rPr>
-        <w:t>branchname</w:t>
-      </w:r>
-      <w:proofErr w:type="spellEnd"/>
-      <w:r>
-        <w:rPr>
-          <w:lang w:val="en-US"/>
-        </w:rPr>
-        <w:t xml:space="preserve"> </w:t>
-      </w:r>
-      <w:r>
-        <w:rPr>
-          <w:lang w:val="en-US"/>
-        </w:rPr>
-        <w:sym w:font="Wingdings" w:char="F0E8"/>
-      </w:r>
-      <w:r>
-        <w:rPr>
-          <w:lang w:val="en-US"/>
-        </w:rPr>
-        <w:t xml:space="preserve"> </w:t>
-      </w:r>
-      <w:r>
-        <w:rPr>
-          <w:lang w:val="en-US"/>
-        </w:rPr>
-        <w:t>Create a branch</w:t>
-      </w:r>
-    </w:p>
-    <w:p>
-      <w:pPr>
-        <w:pStyle w:val="ListParagraph"/>
-        <w:numPr>
-          <w:ilvl w:val="0"/>
-          <w:numId w:val="5"/>
-        </w:numPr>
-        <w:rPr>
-          <w:lang w:val="en-US"/>
-        </w:rPr>
-      </w:pPr>
-      <w:r>
-        <w:rPr>
-          <w:lang w:val="en-US"/>
-        </w:rPr>
-        <w:t xml:space="preserve">git checkout </w:t>
-      </w:r>
-      <w:r>
-        <w:rPr>
-          <w:b/>
-          <w:bCs/>
-          <w:lang w:val="en-US"/>
-        </w:rPr>
-        <w:t>branch name</w:t>
-      </w:r>
-      <w:r>
-        <w:rPr>
-          <w:lang w:val="en-US"/>
-        </w:rPr>
-        <w:t xml:space="preserve"> </w:t>
-      </w:r>
-      <w:r>
-        <w:rPr>
-          <w:lang w:val="en-US"/>
-        </w:rPr>
-        <w:sym w:font="Wingdings" w:char="F0E8"/>
-      </w:r>
-      <w:r>
-        <w:rPr>
-          <w:lang w:val="en-US"/>
-        </w:rPr>
-        <w:t xml:space="preserve"> </w:t>
-      </w:r>
-      <w:r>
-        <w:rPr>
-          <w:lang w:val="en-US"/>
-        </w:rPr>
-        <w:t>Pass to another branch</w:t>
-      </w:r>
-    </w:p>
-    <w:p>
-      <w:pPr>
-        <w:pStyle w:val="ListParagraph"/>
-        <w:numPr>
-          <w:ilvl w:val="0"/>
-          <w:numId w:val="5"/>
-        </w:numPr>
-        <w:rPr>
-          <w:lang w:val="en-US"/>
-        </w:rPr>
-      </w:pPr>
-      <w:r>
-        <w:rPr>
-          <w:sz w:val="24"/>
-          <w:szCs w:val="24"/>
-          <w:lang w:val="en-US"/>
-        </w:rPr>
-        <w:t>git branch -r</w:t>
-      </w:r>
-      <w:r>
-        <w:rPr>
-          <w:sz w:val="24"/>
-          <w:szCs w:val="24"/>
-          <w:lang w:val="en-US"/>
-        </w:rPr>
-        <w:t xml:space="preserve"> </w:t>
-      </w:r>
-      <w:r>
-        <w:rPr>
-          <w:sz w:val="24"/>
-          <w:szCs w:val="24"/>
-          <w:lang w:val="en-US"/>
-        </w:rPr>
-        <w:sym w:font="Wingdings" w:char="F0E8"/>
-      </w:r>
-      <w:r>
-        <w:rPr>
-          <w:sz w:val="24"/>
-          <w:szCs w:val="24"/>
-          <w:lang w:val="en-US"/>
-        </w:rPr>
-        <w:t xml:space="preserve"> </w:t>
-      </w:r>
-      <w:proofErr w:type="spellStart"/>
-      <w:r>
-        <w:rPr>
-          <w:sz w:val="24"/>
-          <w:szCs w:val="24"/>
-          <w:lang w:val="en-US"/>
-        </w:rPr>
-        <w:t>Uzaktaki</w:t>
-      </w:r>
-      <w:proofErr w:type="spellEnd"/>
-      <w:r>
-        <w:rPr>
-          <w:sz w:val="24"/>
-          <w:szCs w:val="24"/>
-          <w:lang w:val="en-US"/>
-        </w:rPr>
-        <w:t xml:space="preserve"> </w:t>
-      </w:r>
-      <w:proofErr w:type="spellStart"/>
-      <w:r>
-        <w:rPr>
-          <w:sz w:val="24"/>
-          <w:szCs w:val="24"/>
-          <w:lang w:val="en-US"/>
-        </w:rPr>
-        <w:t>repodaki</w:t>
-      </w:r>
-      <w:proofErr w:type="spellEnd"/>
-      <w:r>
-        <w:rPr>
-          <w:sz w:val="24"/>
-          <w:szCs w:val="24"/>
-          <w:lang w:val="en-US"/>
-        </w:rPr>
-        <w:t xml:space="preserve"> </w:t>
-      </w:r>
-      <w:proofErr w:type="spellStart"/>
-      <w:r>
-        <w:rPr>
-          <w:sz w:val="24"/>
-          <w:szCs w:val="24"/>
-          <w:lang w:val="en-US"/>
-        </w:rPr>
-        <w:t>branch</w:t>
-      </w:r>
-      <w:r>
-        <w:rPr>
-          <w:sz w:val="24"/>
-          <w:szCs w:val="24"/>
-          <w:lang w:val="en-US"/>
-        </w:rPr>
-        <w:t>lari</w:t>
-      </w:r>
-      <w:proofErr w:type="spellEnd"/>
-      <w:r>
-        <w:rPr>
-          <w:sz w:val="24"/>
-          <w:szCs w:val="24"/>
-          <w:lang w:val="en-US"/>
-        </w:rPr>
-        <w:t xml:space="preserve"> </w:t>
-      </w:r>
-      <w:proofErr w:type="spellStart"/>
-      <w:r>
-        <w:rPr>
-          <w:sz w:val="24"/>
-          <w:szCs w:val="24"/>
-          <w:lang w:val="en-US"/>
-        </w:rPr>
-        <w:t>gosterir</w:t>
-      </w:r>
-      <w:proofErr w:type="spellEnd"/>
-    </w:p>
-    <w:p>
-      <w:pPr>
-        <w:pStyle w:val="ListParagraph"/>
-        <w:numPr>
-          <w:ilvl w:val="0"/>
-          <w:numId w:val="5"/>
-        </w:numPr>
-        <w:rPr>
-          <w:lang w:val="en-US"/>
-        </w:rPr>
-      </w:pPr>
-      <w:r>
-        <w:rPr>
-          <w:sz w:val="24"/>
-          <w:szCs w:val="24"/>
-          <w:lang w:val="en-US"/>
-        </w:rPr>
-        <w:t xml:space="preserve">git branch -a </w:t>
-      </w:r>
-      <w:r>
-        <w:rPr>
-          <w:sz w:val="24"/>
-          <w:szCs w:val="24"/>
-          <w:lang w:val="en-US"/>
-        </w:rPr>
-        <w:sym w:font="Wingdings" w:char="F0E8"/>
-      </w:r>
-      <w:r>
-        <w:rPr>
-          <w:sz w:val="24"/>
-          <w:szCs w:val="24"/>
-          <w:lang w:val="en-US"/>
-        </w:rPr>
-        <w:t xml:space="preserve"> Hem local </w:t>
-      </w:r>
-      <w:proofErr w:type="spellStart"/>
-      <w:r>
-        <w:rPr>
-          <w:sz w:val="24"/>
-          <w:szCs w:val="24"/>
-          <w:lang w:val="en-US"/>
-        </w:rPr>
-        <w:t>hemde</w:t>
-      </w:r>
-      <w:proofErr w:type="spellEnd"/>
-      <w:r>
-        <w:rPr>
-          <w:sz w:val="24"/>
-          <w:szCs w:val="24"/>
-          <w:lang w:val="en-US"/>
-        </w:rPr>
-        <w:t xml:space="preserve"> </w:t>
-      </w:r>
-      <w:proofErr w:type="spellStart"/>
-      <w:r>
-        <w:rPr>
-          <w:sz w:val="24"/>
-          <w:szCs w:val="24"/>
-          <w:lang w:val="en-US"/>
-        </w:rPr>
-        <w:t>uzak</w:t>
-      </w:r>
-      <w:proofErr w:type="spellEnd"/>
-      <w:r>
-        <w:rPr>
-          <w:sz w:val="24"/>
-          <w:szCs w:val="24"/>
-          <w:lang w:val="en-US"/>
-        </w:rPr>
-        <w:t xml:space="preserve"> </w:t>
-      </w:r>
-      <w:proofErr w:type="spellStart"/>
-      <w:r>
-        <w:rPr>
-          <w:sz w:val="24"/>
-          <w:szCs w:val="24"/>
-          <w:lang w:val="en-US"/>
-        </w:rPr>
-        <w:t>repodaki</w:t>
-      </w:r>
-      <w:proofErr w:type="spellEnd"/>
-      <w:r>
-        <w:rPr>
-          <w:sz w:val="24"/>
-          <w:szCs w:val="24"/>
-          <w:lang w:val="en-US"/>
-        </w:rPr>
-        <w:t xml:space="preserve"> </w:t>
-      </w:r>
-      <w:proofErr w:type="spellStart"/>
-      <w:r>
-        <w:rPr>
-          <w:sz w:val="24"/>
-          <w:szCs w:val="24"/>
-          <w:lang w:val="en-US"/>
-        </w:rPr>
-        <w:t>branchlari</w:t>
-      </w:r>
-      <w:proofErr w:type="spellEnd"/>
-      <w:r>
-        <w:rPr>
-          <w:sz w:val="24"/>
-          <w:szCs w:val="24"/>
-          <w:lang w:val="en-US"/>
-        </w:rPr>
-        <w:t xml:space="preserve"> </w:t>
-      </w:r>
-      <w:proofErr w:type="spellStart"/>
-      <w:r>
-        <w:rPr>
-          <w:sz w:val="24"/>
-          <w:szCs w:val="24"/>
-          <w:lang w:val="en-US"/>
-        </w:rPr>
-        <w:t>gosterir</w:t>
-      </w:r>
-      <w:proofErr w:type="spellEnd"/>
-    </w:p>
-    <w:p>
-      <w:pPr>
-        <w:pStyle w:val="ListParagraph"/>
-        <w:numPr>
-          <w:ilvl w:val="0"/>
-          <w:numId w:val="5"/>
-        </w:numPr>
-        <w:rPr>
-          <w:lang w:val="en-US"/>
-        </w:rPr>
-      </w:pPr>
-      <w:r>
-        <w:rPr>
-          <w:lang w:val="en-US"/>
-        </w:rPr>
-        <w:t xml:space="preserve">git checkout </w:t>
-      </w:r>
-      <w:r>
-        <w:rPr>
-          <w:lang w:val="en-US"/>
-        </w:rPr>
-        <w:t>-b</w:t>
-      </w:r>
-      <w:r>
-        <w:rPr>
-          <w:lang w:val="en-US"/>
-        </w:rPr>
-        <w:t xml:space="preserve"> </w:t>
-      </w:r>
-      <w:r>
-        <w:rPr>
-          <w:b/>
-          <w:bCs/>
-          <w:lang w:val="en-US"/>
-        </w:rPr>
-        <w:t>branch name</w:t>
-      </w:r>
-      <w:r>
-        <w:rPr>
-          <w:lang w:val="en-US"/>
-        </w:rPr>
-        <w:t xml:space="preserve"> </w:t>
-      </w:r>
-      <w:r>
-        <w:rPr>
-          <w:lang w:val="en-US"/>
-        </w:rPr>
-        <w:sym w:font="Wingdings" w:char="F0E8"/>
-      </w:r>
-      <w:r>
-        <w:rPr>
-          <w:lang w:val="en-US"/>
-        </w:rPr>
-        <w:t xml:space="preserve"> </w:t>
-      </w:r>
-      <w:r>
-        <w:rPr>
-          <w:lang w:val="en-US"/>
-        </w:rPr>
-        <w:t xml:space="preserve">Create new branch and </w:t>
-      </w:r>
-      <w:r>
-        <w:rPr>
-          <w:lang w:val="en-US"/>
-        </w:rPr>
-        <w:t>go there</w:t>
-      </w:r>
-    </w:p>
-    <w:p>
-      <w:pPr>
-        <w:pStyle w:val="ListParagraph"/>
-        <w:numPr>
-          <w:ilvl w:val="0"/>
-          <w:numId w:val="5"/>
-        </w:numPr>
-        <w:rPr>
-          <w:lang w:val="en-US"/>
-        </w:rPr>
-      </w:pPr>
-      <w:r>
-        <w:rPr>
-          <w:lang w:val="en-US"/>
-        </w:rPr>
-        <w:t xml:space="preserve">branch -d </w:t>
-      </w:r>
-      <w:r>
-        <w:rPr>
-          <w:b/>
-          <w:bCs/>
-          <w:lang w:val="en-US"/>
-        </w:rPr>
-        <w:t>branch</w:t>
-      </w:r>
-      <w:r>
-        <w:rPr>
-          <w:b/>
-          <w:bCs/>
-          <w:lang w:val="en-US"/>
-        </w:rPr>
-        <w:t xml:space="preserve"> name</w:t>
-      </w:r>
-      <w:r>
-        <w:rPr>
-          <w:lang w:val="en-US"/>
-        </w:rPr>
-        <w:t xml:space="preserve"> </w:t>
-      </w:r>
-      <w:r>
-        <w:rPr>
-          <w:lang w:val="en-US"/>
-        </w:rPr>
-        <w:sym w:font="Wingdings" w:char="F0E8"/>
-      </w:r>
-      <w:r>
-        <w:rPr>
-          <w:lang w:val="en-US"/>
-        </w:rPr>
-        <w:t xml:space="preserve"> </w:t>
-      </w:r>
-      <w:r>
-        <w:rPr>
-          <w:lang w:val="en-US"/>
-        </w:rPr>
-        <w:t xml:space="preserve">Delete </w:t>
-      </w:r>
-      <w:r>
-        <w:rPr>
-          <w:lang w:val="en-US"/>
-        </w:rPr>
-        <w:t>branch</w:t>
-      </w:r>
     </w:p>
     <w:p>
       <w:pPr>
@@ -820,74 +251,604 @@
         </w:numPr>
         <w:ind w:left="900" w:firstLine="180"/>
         <w:rPr>
+          <w:color w:val="FF0000"/>
+          <w:sz w:val="24"/>
+          <w:szCs w:val="24"/>
+          <w:lang w:val="en-US"/>
+        </w:rPr>
+      </w:pPr>
+      <w:r>
+        <w:rPr>
+          <w:sz w:val="24"/>
+          <w:szCs w:val="24"/>
+          <w:lang w:val="en-US"/>
+        </w:rPr>
+        <w:t xml:space="preserve">git status </w:t>
+      </w:r>
+      <w:r>
+        <w:rPr>
+          <w:sz w:val="24"/>
+          <w:szCs w:val="24"/>
+          <w:lang w:val="en-US"/>
+        </w:rPr>
+        <w:sym w:font="Wingdings" w:char="F0E8"/>
+      </w:r>
+      <w:r>
+        <w:rPr>
+          <w:sz w:val="24"/>
+          <w:szCs w:val="24"/>
+          <w:lang w:val="en-US"/>
+        </w:rPr>
+        <w:t xml:space="preserve"> Local repo </w:t>
+      </w:r>
+      <w:proofErr w:type="spellStart"/>
+      <w:r>
+        <w:rPr>
+          <w:sz w:val="24"/>
+          <w:szCs w:val="24"/>
+          <w:lang w:val="en-US"/>
+        </w:rPr>
+        <w:t>ve</w:t>
+      </w:r>
+      <w:proofErr w:type="spellEnd"/>
+      <w:r>
+        <w:rPr>
+          <w:sz w:val="24"/>
+          <w:szCs w:val="24"/>
+          <w:lang w:val="en-US"/>
+        </w:rPr>
+        <w:t xml:space="preserve"> staging </w:t>
+      </w:r>
+      <w:proofErr w:type="spellStart"/>
+      <w:proofErr w:type="gramStart"/>
+      <w:r>
+        <w:rPr>
+          <w:sz w:val="24"/>
+          <w:szCs w:val="24"/>
+          <w:lang w:val="en-US"/>
+        </w:rPr>
+        <w:t>area</w:t>
+      </w:r>
+      <w:r>
+        <w:rPr>
+          <w:sz w:val="24"/>
+          <w:szCs w:val="24"/>
+          <w:lang w:val="en-US"/>
+        </w:rPr>
+        <w:t>’</w:t>
+      </w:r>
+      <w:r>
+        <w:rPr>
+          <w:sz w:val="24"/>
+          <w:szCs w:val="24"/>
+          <w:lang w:val="en-US"/>
+        </w:rPr>
+        <w:t>daki</w:t>
+      </w:r>
+      <w:proofErr w:type="spellEnd"/>
+      <w:r>
+        <w:rPr>
+          <w:sz w:val="24"/>
+          <w:szCs w:val="24"/>
+          <w:lang w:val="en-US"/>
+        </w:rPr>
+        <w:t xml:space="preserve">  </w:t>
+      </w:r>
+      <w:proofErr w:type="spellStart"/>
+      <w:r>
+        <w:rPr>
+          <w:sz w:val="24"/>
+          <w:szCs w:val="24"/>
+          <w:lang w:val="en-US"/>
+        </w:rPr>
+        <w:t>dosyalarin</w:t>
+      </w:r>
+      <w:proofErr w:type="spellEnd"/>
+      <w:proofErr w:type="gramEnd"/>
+      <w:r>
+        <w:rPr>
+          <w:sz w:val="24"/>
+          <w:szCs w:val="24"/>
+          <w:lang w:val="en-US"/>
+        </w:rPr>
+        <w:t xml:space="preserve"> </w:t>
+      </w:r>
+      <w:proofErr w:type="spellStart"/>
+      <w:r>
+        <w:rPr>
+          <w:sz w:val="24"/>
+          <w:szCs w:val="24"/>
+          <w:lang w:val="en-US"/>
+        </w:rPr>
+        <w:t>durumunu</w:t>
+      </w:r>
+      <w:proofErr w:type="spellEnd"/>
+      <w:r>
+        <w:rPr>
+          <w:sz w:val="24"/>
+          <w:szCs w:val="24"/>
+          <w:lang w:val="en-US"/>
+        </w:rPr>
+        <w:t xml:space="preserve"> </w:t>
+      </w:r>
+      <w:proofErr w:type="spellStart"/>
+      <w:r>
+        <w:rPr>
+          <w:sz w:val="24"/>
+          <w:szCs w:val="24"/>
+          <w:lang w:val="en-US"/>
+        </w:rPr>
+        <w:t>goster</w:t>
+      </w:r>
+      <w:proofErr w:type="spellEnd"/>
+    </w:p>
+    <w:p>
+      <w:pPr>
+        <w:pStyle w:val="ListParagraph"/>
+        <w:numPr>
+          <w:ilvl w:val="0"/>
+          <w:numId w:val="5"/>
+        </w:numPr>
+        <w:rPr>
+          <w:lang w:val="en-US"/>
+        </w:rPr>
+      </w:pPr>
+      <w:r>
+        <w:rPr>
+          <w:lang w:val="en-US"/>
+        </w:rPr>
+        <w:t xml:space="preserve">git branch </w:t>
+      </w:r>
+      <w:proofErr w:type="spellStart"/>
+      <w:r>
+        <w:rPr>
           <w:b/>
           <w:bCs/>
-          <w:color w:val="FF0000"/>
-          <w:sz w:val="24"/>
-          <w:szCs w:val="24"/>
-          <w:lang w:val="en-US"/>
-        </w:rPr>
-      </w:pPr>
-      <w:r>
-        <w:rPr>
-          <w:sz w:val="24"/>
-          <w:szCs w:val="24"/>
-          <w:lang w:val="en-US"/>
-        </w:rPr>
-        <w:t xml:space="preserve">git merge </w:t>
+          <w:lang w:val="en-US"/>
+        </w:rPr>
+        <w:t>branchname</w:t>
+      </w:r>
+      <w:proofErr w:type="spellEnd"/>
+      <w:r>
+        <w:rPr>
+          <w:lang w:val="en-US"/>
+        </w:rPr>
+        <w:t xml:space="preserve"> </w:t>
+      </w:r>
+      <w:r>
+        <w:rPr>
+          <w:lang w:val="en-US"/>
+        </w:rPr>
+        <w:sym w:font="Wingdings" w:char="F0E8"/>
+      </w:r>
+      <w:r>
+        <w:rPr>
+          <w:lang w:val="en-US"/>
+        </w:rPr>
+        <w:t xml:space="preserve"> </w:t>
+      </w:r>
+      <w:r>
+        <w:rPr>
+          <w:lang w:val="en-US"/>
+        </w:rPr>
+        <w:t>Create a branch</w:t>
+      </w:r>
+    </w:p>
+    <w:p>
+      <w:pPr>
+        <w:pStyle w:val="ListParagraph"/>
+        <w:numPr>
+          <w:ilvl w:val="0"/>
+          <w:numId w:val="5"/>
+        </w:numPr>
+        <w:rPr>
+          <w:lang w:val="en-US"/>
+        </w:rPr>
+      </w:pPr>
+      <w:r>
+        <w:rPr>
+          <w:lang w:val="en-US"/>
+        </w:rPr>
+        <w:t xml:space="preserve">git checkout </w:t>
       </w:r>
       <w:r>
         <w:rPr>
           <w:b/>
           <w:bCs/>
-          <w:sz w:val="24"/>
-          <w:szCs w:val="24"/>
           <w:lang w:val="en-US"/>
         </w:rPr>
         <w:t>branch name</w:t>
+      </w:r>
+      <w:r>
+        <w:rPr>
+          <w:lang w:val="en-US"/>
+        </w:rPr>
+        <w:t xml:space="preserve"> </w:t>
+      </w:r>
+      <w:r>
+        <w:rPr>
+          <w:lang w:val="en-US"/>
+        </w:rPr>
+        <w:sym w:font="Wingdings" w:char="F0E8"/>
+      </w:r>
+      <w:r>
+        <w:rPr>
+          <w:lang w:val="en-US"/>
+        </w:rPr>
+        <w:t xml:space="preserve"> </w:t>
+      </w:r>
+      <w:r>
+        <w:rPr>
+          <w:lang w:val="en-US"/>
+        </w:rPr>
+        <w:t>Pass to another branch</w:t>
+      </w:r>
+    </w:p>
+    <w:p>
+      <w:pPr>
+        <w:pStyle w:val="ListParagraph"/>
+        <w:numPr>
+          <w:ilvl w:val="0"/>
+          <w:numId w:val="5"/>
+        </w:numPr>
+        <w:rPr>
+          <w:lang w:val="en-US"/>
+        </w:rPr>
+      </w:pPr>
+      <w:r>
+        <w:rPr>
+          <w:sz w:val="24"/>
+          <w:szCs w:val="24"/>
+          <w:lang w:val="en-US"/>
+        </w:rPr>
+        <w:t>git branch -r</w:t>
+      </w:r>
+      <w:r>
+        <w:rPr>
+          <w:sz w:val="24"/>
+          <w:szCs w:val="24"/>
+          <w:lang w:val="en-US"/>
+        </w:rPr>
+        <w:t xml:space="preserve"> </w:t>
+      </w:r>
+      <w:r>
+        <w:rPr>
+          <w:sz w:val="24"/>
+          <w:szCs w:val="24"/>
+          <w:lang w:val="en-US"/>
+        </w:rPr>
+        <w:sym w:font="Wingdings" w:char="F0E8"/>
+      </w:r>
+      <w:r>
+        <w:rPr>
+          <w:sz w:val="24"/>
+          <w:szCs w:val="24"/>
+          <w:lang w:val="en-US"/>
+        </w:rPr>
+        <w:t xml:space="preserve"> </w:t>
+      </w:r>
+      <w:proofErr w:type="spellStart"/>
+      <w:r>
+        <w:rPr>
+          <w:sz w:val="24"/>
+          <w:szCs w:val="24"/>
+          <w:lang w:val="en-US"/>
+        </w:rPr>
+        <w:t>Uzaktaki</w:t>
+      </w:r>
+      <w:proofErr w:type="spellEnd"/>
+      <w:r>
+        <w:rPr>
+          <w:sz w:val="24"/>
+          <w:szCs w:val="24"/>
+          <w:lang w:val="en-US"/>
+        </w:rPr>
+        <w:t xml:space="preserve"> </w:t>
+      </w:r>
+      <w:proofErr w:type="spellStart"/>
+      <w:r>
+        <w:rPr>
+          <w:sz w:val="24"/>
+          <w:szCs w:val="24"/>
+          <w:lang w:val="en-US"/>
+        </w:rPr>
+        <w:t>repodaki</w:t>
+      </w:r>
+      <w:proofErr w:type="spellEnd"/>
+      <w:r>
+        <w:rPr>
+          <w:sz w:val="24"/>
+          <w:szCs w:val="24"/>
+          <w:lang w:val="en-US"/>
+        </w:rPr>
+        <w:t xml:space="preserve"> </w:t>
+      </w:r>
+      <w:proofErr w:type="spellStart"/>
+      <w:r>
+        <w:rPr>
+          <w:sz w:val="24"/>
+          <w:szCs w:val="24"/>
+          <w:lang w:val="en-US"/>
+        </w:rPr>
+        <w:t>branch</w:t>
+      </w:r>
+      <w:r>
+        <w:rPr>
+          <w:sz w:val="24"/>
+          <w:szCs w:val="24"/>
+          <w:lang w:val="en-US"/>
+        </w:rPr>
+        <w:t>lari</w:t>
+      </w:r>
+      <w:proofErr w:type="spellEnd"/>
+      <w:r>
+        <w:rPr>
+          <w:sz w:val="24"/>
+          <w:szCs w:val="24"/>
+          <w:lang w:val="en-US"/>
+        </w:rPr>
+        <w:t xml:space="preserve"> </w:t>
+      </w:r>
+      <w:proofErr w:type="spellStart"/>
+      <w:r>
+        <w:rPr>
+          <w:sz w:val="24"/>
+          <w:szCs w:val="24"/>
+          <w:lang w:val="en-US"/>
+        </w:rPr>
+        <w:t>gosterir</w:t>
+      </w:r>
+      <w:proofErr w:type="spellEnd"/>
+    </w:p>
+    <w:p>
+      <w:pPr>
+        <w:pStyle w:val="ListParagraph"/>
+        <w:numPr>
+          <w:ilvl w:val="0"/>
+          <w:numId w:val="5"/>
+        </w:numPr>
+        <w:rPr>
+          <w:lang w:val="en-US"/>
+        </w:rPr>
+      </w:pPr>
+      <w:r>
+        <w:rPr>
+          <w:sz w:val="24"/>
+          <w:szCs w:val="24"/>
+          <w:lang w:val="en-US"/>
+        </w:rPr>
+        <w:t xml:space="preserve">git branch -a </w:t>
+      </w:r>
+      <w:r>
+        <w:rPr>
+          <w:sz w:val="24"/>
+          <w:szCs w:val="24"/>
+          <w:lang w:val="en-US"/>
+        </w:rPr>
+        <w:sym w:font="Wingdings" w:char="F0E8"/>
+      </w:r>
+      <w:r>
+        <w:rPr>
+          <w:sz w:val="24"/>
+          <w:szCs w:val="24"/>
+          <w:lang w:val="en-US"/>
+        </w:rPr>
+        <w:t xml:space="preserve"> Hem local </w:t>
+      </w:r>
+      <w:proofErr w:type="spellStart"/>
+      <w:r>
+        <w:rPr>
+          <w:sz w:val="24"/>
+          <w:szCs w:val="24"/>
+          <w:lang w:val="en-US"/>
+        </w:rPr>
+        <w:t>hemde</w:t>
+      </w:r>
+      <w:proofErr w:type="spellEnd"/>
+      <w:r>
+        <w:rPr>
+          <w:sz w:val="24"/>
+          <w:szCs w:val="24"/>
+          <w:lang w:val="en-US"/>
+        </w:rPr>
+        <w:t xml:space="preserve"> </w:t>
+      </w:r>
+      <w:proofErr w:type="spellStart"/>
+      <w:r>
+        <w:rPr>
+          <w:sz w:val="24"/>
+          <w:szCs w:val="24"/>
+          <w:lang w:val="en-US"/>
+        </w:rPr>
+        <w:t>uzak</w:t>
+      </w:r>
+      <w:proofErr w:type="spellEnd"/>
+      <w:r>
+        <w:rPr>
+          <w:sz w:val="24"/>
+          <w:szCs w:val="24"/>
+          <w:lang w:val="en-US"/>
+        </w:rPr>
+        <w:t xml:space="preserve"> </w:t>
+      </w:r>
+      <w:proofErr w:type="spellStart"/>
+      <w:r>
+        <w:rPr>
+          <w:sz w:val="24"/>
+          <w:szCs w:val="24"/>
+          <w:lang w:val="en-US"/>
+        </w:rPr>
+        <w:t>repodaki</w:t>
+      </w:r>
+      <w:proofErr w:type="spellEnd"/>
+      <w:r>
+        <w:rPr>
+          <w:sz w:val="24"/>
+          <w:szCs w:val="24"/>
+          <w:lang w:val="en-US"/>
+        </w:rPr>
+        <w:t xml:space="preserve"> </w:t>
+      </w:r>
+      <w:proofErr w:type="spellStart"/>
+      <w:r>
+        <w:rPr>
+          <w:sz w:val="24"/>
+          <w:szCs w:val="24"/>
+          <w:lang w:val="en-US"/>
+        </w:rPr>
+        <w:t>branchlari</w:t>
+      </w:r>
+      <w:proofErr w:type="spellEnd"/>
+      <w:r>
+        <w:rPr>
+          <w:sz w:val="24"/>
+          <w:szCs w:val="24"/>
+          <w:lang w:val="en-US"/>
+        </w:rPr>
+        <w:t xml:space="preserve"> </w:t>
+      </w:r>
+      <w:proofErr w:type="spellStart"/>
+      <w:r>
+        <w:rPr>
+          <w:sz w:val="24"/>
+          <w:szCs w:val="24"/>
+          <w:lang w:val="en-US"/>
+        </w:rPr>
+        <w:t>gosterir</w:t>
+      </w:r>
+      <w:proofErr w:type="spellEnd"/>
+    </w:p>
+    <w:p>
+      <w:pPr>
+        <w:pStyle w:val="ListParagraph"/>
+        <w:numPr>
+          <w:ilvl w:val="0"/>
+          <w:numId w:val="5"/>
+        </w:numPr>
+        <w:rPr>
+          <w:lang w:val="en-US"/>
+        </w:rPr>
+      </w:pPr>
+      <w:r>
+        <w:rPr>
+          <w:lang w:val="en-US"/>
+        </w:rPr>
+        <w:t xml:space="preserve">git checkout </w:t>
+      </w:r>
+      <w:r>
+        <w:rPr>
+          <w:lang w:val="en-US"/>
+        </w:rPr>
+        <w:t>-b</w:t>
+      </w:r>
+      <w:r>
+        <w:rPr>
+          <w:lang w:val="en-US"/>
+        </w:rPr>
+        <w:t xml:space="preserve"> </w:t>
       </w:r>
       <w:r>
         <w:rPr>
           <w:b/>
           <w:bCs/>
-          <w:sz w:val="24"/>
-          <w:szCs w:val="24"/>
-          <w:lang w:val="en-US"/>
-        </w:rPr>
-        <w:t xml:space="preserve"> </w:t>
+          <w:lang w:val="en-US"/>
+        </w:rPr>
+        <w:t>branch name</w:t>
+      </w:r>
+      <w:r>
+        <w:rPr>
+          <w:lang w:val="en-US"/>
+        </w:rPr>
+        <w:t xml:space="preserve"> </w:t>
+      </w:r>
+      <w:r>
+        <w:rPr>
+          <w:lang w:val="en-US"/>
+        </w:rPr>
+        <w:sym w:font="Wingdings" w:char="F0E8"/>
+      </w:r>
+      <w:r>
+        <w:rPr>
+          <w:lang w:val="en-US"/>
+        </w:rPr>
+        <w:t xml:space="preserve"> </w:t>
+      </w:r>
+      <w:r>
+        <w:rPr>
+          <w:lang w:val="en-US"/>
+        </w:rPr>
+        <w:t xml:space="preserve">Create new branch and </w:t>
+      </w:r>
+      <w:r>
+        <w:rPr>
+          <w:lang w:val="en-US"/>
+        </w:rPr>
+        <w:t>go there</w:t>
+      </w:r>
+    </w:p>
+    <w:p>
+      <w:pPr>
+        <w:pStyle w:val="ListParagraph"/>
+        <w:numPr>
+          <w:ilvl w:val="0"/>
+          <w:numId w:val="5"/>
+        </w:numPr>
+        <w:rPr>
+          <w:lang w:val="en-US"/>
+        </w:rPr>
+      </w:pPr>
+      <w:r>
+        <w:rPr>
+          <w:lang w:val="en-US"/>
+        </w:rPr>
+        <w:t xml:space="preserve">branch -d </w:t>
       </w:r>
       <w:r>
         <w:rPr>
           <w:b/>
           <w:bCs/>
-          <w:sz w:val="24"/>
-          <w:szCs w:val="24"/>
-          <w:lang w:val="en-US"/>
-        </w:rPr>
-        <w:sym w:font="Wingdings" w:char="F0E8"/>
-      </w:r>
-      <w:r>
-        <w:rPr>
-          <w:sz w:val="24"/>
-          <w:szCs w:val="24"/>
-          <w:lang w:val="en-US"/>
-        </w:rPr>
-        <w:t>Branch will merge to the present branch</w:t>
-      </w:r>
-    </w:p>
-    <w:p>
-      <w:pPr>
-        <w:pStyle w:val="ListParagraph"/>
-        <w:ind w:left="1080"/>
+          <w:lang w:val="en-US"/>
+        </w:rPr>
+        <w:t>branch</w:t>
+      </w:r>
+      <w:r>
         <w:rPr>
           <w:b/>
           <w:bCs/>
-          <w:color w:val="FF0000"/>
-          <w:sz w:val="24"/>
-          <w:szCs w:val="24"/>
-          <w:lang w:val="en-US"/>
-        </w:rPr>
-      </w:pPr>
+          <w:lang w:val="en-US"/>
+        </w:rPr>
+        <w:t xml:space="preserve"> name</w:t>
+      </w:r>
+      <w:r>
+        <w:rPr>
+          <w:lang w:val="en-US"/>
+        </w:rPr>
+        <w:t xml:space="preserve"> </w:t>
+      </w:r>
+      <w:r>
+        <w:rPr>
+          <w:lang w:val="en-US"/>
+        </w:rPr>
+        <w:sym w:font="Wingdings" w:char="F0E8"/>
+      </w:r>
+      <w:r>
+        <w:rPr>
+          <w:lang w:val="en-US"/>
+        </w:rPr>
+        <w:t xml:space="preserve"> </w:t>
+      </w:r>
+      <w:r>
+        <w:rPr>
+          <w:lang w:val="en-US"/>
+        </w:rPr>
+        <w:t xml:space="preserve">Delete </w:t>
+      </w:r>
+      <w:r>
+        <w:rPr>
+          <w:lang w:val="en-US"/>
+        </w:rPr>
+        <w:t>branch</w:t>
+      </w:r>
     </w:p>
     <w:p>
       <w:pPr>
@@ -912,7 +873,7 @@
           <w:szCs w:val="24"/>
           <w:lang w:val="en-US"/>
         </w:rPr>
-        <w:t xml:space="preserve">git commit </w:t>
+        <w:t xml:space="preserve">git merge </w:t>
       </w:r>
       <w:r>
         <w:rPr>
@@ -922,18 +883,22 @@
           <w:szCs w:val="24"/>
           <w:lang w:val="en-US"/>
         </w:rPr>
-        <w:t>filename</w:t>
-      </w:r>
-      <w:r>
-        <w:rPr>
-          <w:sz w:val="24"/>
-          <w:szCs w:val="24"/>
-          <w:lang w:val="en-US"/>
-        </w:rPr>
-        <w:t xml:space="preserve"> </w:t>
-      </w:r>
-      <w:r>
-        <w:rPr>
+        <w:t>branch name</w:t>
+      </w:r>
+      <w:r>
+        <w:rPr>
+          <w:b/>
+          <w:bCs/>
+          <w:sz w:val="24"/>
+          <w:szCs w:val="24"/>
+          <w:lang w:val="en-US"/>
+        </w:rPr>
+        <w:t xml:space="preserve"> </w:t>
+      </w:r>
+      <w:r>
+        <w:rPr>
+          <w:b/>
+          <w:bCs/>
           <w:sz w:val="24"/>
           <w:szCs w:val="24"/>
           <w:lang w:val="en-US"/>
@@ -946,41 +911,7 @@
           <w:szCs w:val="24"/>
           <w:lang w:val="en-US"/>
         </w:rPr>
-        <w:t xml:space="preserve"> </w:t>
-      </w:r>
-      <w:r>
-        <w:rPr>
-          <w:sz w:val="24"/>
-          <w:szCs w:val="24"/>
-          <w:lang w:val="en-US"/>
-        </w:rPr>
-        <w:t xml:space="preserve">Send file from staging to the </w:t>
-      </w:r>
-      <w:proofErr w:type="spellStart"/>
-      <w:r>
-        <w:rPr>
-          <w:sz w:val="24"/>
-          <w:szCs w:val="24"/>
-          <w:lang w:val="en-US"/>
-        </w:rPr>
-        <w:t>G</w:t>
-      </w:r>
-      <w:r>
-        <w:rPr>
-          <w:sz w:val="24"/>
-          <w:szCs w:val="24"/>
-          <w:lang w:val="en-US"/>
-        </w:rPr>
-        <w:t>it</w:t>
-      </w:r>
-      <w:proofErr w:type="spellEnd"/>
-      <w:r>
-        <w:rPr>
-          <w:sz w:val="24"/>
-          <w:szCs w:val="24"/>
-          <w:lang w:val="en-US"/>
-        </w:rPr>
-        <w:t xml:space="preserve"> repo</w:t>
+        <w:t>Branch will merge to the present branch</w:t>
       </w:r>
     </w:p>
     <w:p>
@@ -1010,51 +941,13 @@
       </w:r>
       <w:r>
         <w:rPr>
-          <w:sz w:val="24"/>
-          <w:szCs w:val="24"/>
-          <w:lang w:val="en-US"/>
-        </w:rPr>
-        <w:t>-</w:t>
-      </w:r>
-      <w:r>
-        <w:rPr>
-          <w:sz w:val="24"/>
-          <w:szCs w:val="24"/>
-          <w:lang w:val="en-US"/>
-        </w:rPr>
-        <w:t xml:space="preserve">m </w:t>
-      </w:r>
-      <w:r>
-        <w:rPr>
           <w:b/>
           <w:bCs/>
           <w:sz w:val="24"/>
           <w:szCs w:val="24"/>
           <w:lang w:val="en-US"/>
         </w:rPr>
-        <w:t>“</w:t>
-      </w:r>
-      <w:proofErr w:type="spellStart"/>
-      <w:r>
-        <w:rPr>
-          <w:b/>
-          <w:bCs/>
-          <w:sz w:val="24"/>
-          <w:szCs w:val="24"/>
-          <w:lang w:val="en-US"/>
-        </w:rPr>
-        <w:t>abc</w:t>
-      </w:r>
-      <w:proofErr w:type="spellEnd"/>
-      <w:r>
-        <w:rPr>
-          <w:b/>
-          <w:bCs/>
-          <w:sz w:val="24"/>
-          <w:szCs w:val="24"/>
-          <w:lang w:val="en-US"/>
-        </w:rPr>
-        <w:t>”</w:t>
+        <w:t>filename</w:t>
       </w:r>
       <w:r>
         <w:rPr>
@@ -1086,15 +979,33 @@
           <w:szCs w:val="24"/>
           <w:lang w:val="en-US"/>
         </w:rPr>
-        <w:t>Commit to file</w:t>
-      </w:r>
-      <w:r>
-        <w:rPr>
-          <w:sz w:val="24"/>
-          <w:szCs w:val="24"/>
-          <w:lang w:val="en-US"/>
-        </w:rPr>
-        <w:t xml:space="preserve"> after sending staging area (git add)</w:t>
+        <w:t xml:space="preserve">Send file from staging to the </w:t>
+      </w:r>
+      <w:proofErr w:type="spellStart"/>
+      <w:r>
+        <w:rPr>
+          <w:sz w:val="24"/>
+          <w:szCs w:val="24"/>
+          <w:lang w:val="en-US"/>
+        </w:rPr>
+        <w:t>G</w:t>
+      </w:r>
+      <w:r>
+        <w:rPr>
+          <w:sz w:val="24"/>
+          <w:szCs w:val="24"/>
+          <w:lang w:val="en-US"/>
+        </w:rPr>
+        <w:t>it</w:t>
+      </w:r>
+      <w:proofErr w:type="spellEnd"/>
+      <w:r>
+        <w:rPr>
+          <w:sz w:val="24"/>
+          <w:szCs w:val="24"/>
+          <w:lang w:val="en-US"/>
+        </w:rPr>
+        <w:t xml:space="preserve"> repo</w:t>
       </w:r>
     </w:p>
     <w:p>
@@ -1106,30 +1017,38 @@
         </w:numPr>
         <w:ind w:left="900" w:firstLine="180"/>
         <w:rPr>
-          <w:sz w:val="24"/>
-          <w:szCs w:val="24"/>
-          <w:lang w:val="en-US"/>
-        </w:rPr>
-      </w:pPr>
-      <w:r>
-        <w:rPr>
-          <w:sz w:val="24"/>
-          <w:szCs w:val="24"/>
-          <w:lang w:val="en-US"/>
-        </w:rPr>
-        <w:t xml:space="preserve">git commit -am </w:t>
-      </w:r>
-      <w:r>
-        <w:rPr>
           <w:b/>
           <w:bCs/>
-          <w:sz w:val="24"/>
-          <w:szCs w:val="24"/>
-          <w:lang w:val="en-US"/>
-        </w:rPr>
-        <w:t>“</w:t>
-      </w:r>
-      <w:proofErr w:type="spellStart"/>
+          <w:color w:val="FF0000"/>
+          <w:sz w:val="24"/>
+          <w:szCs w:val="24"/>
+          <w:lang w:val="en-US"/>
+        </w:rPr>
+      </w:pPr>
+      <w:r>
+        <w:rPr>
+          <w:sz w:val="24"/>
+          <w:szCs w:val="24"/>
+          <w:lang w:val="en-US"/>
+        </w:rPr>
+        <w:t xml:space="preserve">git commit </w:t>
+      </w:r>
+      <w:r>
+        <w:rPr>
+          <w:sz w:val="24"/>
+          <w:szCs w:val="24"/>
+          <w:lang w:val="en-US"/>
+        </w:rPr>
+        <w:t>-</w:t>
+      </w:r>
+      <w:r>
+        <w:rPr>
+          <w:sz w:val="24"/>
+          <w:szCs w:val="24"/>
+          <w:lang w:val="en-US"/>
+        </w:rPr>
+        <w:t xml:space="preserve">m </w:t>
+      </w:r>
       <w:r>
         <w:rPr>
           <w:b/>
@@ -1138,9 +1057,9 @@
           <w:szCs w:val="24"/>
           <w:lang w:val="en-US"/>
         </w:rPr>
-        <w:t>abc</w:t>
-      </w:r>
-      <w:proofErr w:type="spellEnd"/>
+        <w:t>“</w:t>
+      </w:r>
+      <w:proofErr w:type="spellStart"/>
       <w:r>
         <w:rPr>
           <w:b/>
@@ -1149,6 +1068,17 @@
           <w:szCs w:val="24"/>
           <w:lang w:val="en-US"/>
         </w:rPr>
+        <w:t>abc</w:t>
+      </w:r>
+      <w:proofErr w:type="spellEnd"/>
+      <w:r>
+        <w:rPr>
+          <w:b/>
+          <w:bCs/>
+          <w:sz w:val="24"/>
+          <w:szCs w:val="24"/>
+          <w:lang w:val="en-US"/>
+        </w:rPr>
         <w:t>”</w:t>
       </w:r>
       <w:r>
@@ -1181,7 +1111,15 @@
           <w:szCs w:val="24"/>
           <w:lang w:val="en-US"/>
         </w:rPr>
-        <w:t>Commit to file without sending staging area</w:t>
+        <w:t>Commit to file</w:t>
+      </w:r>
+      <w:r>
+        <w:rPr>
+          <w:sz w:val="24"/>
+          <w:szCs w:val="24"/>
+          <w:lang w:val="en-US"/>
+        </w:rPr>
+        <w:t xml:space="preserve"> after sending staging area (git add)</w:t>
       </w:r>
     </w:p>
     <w:p>
@@ -1204,9 +1142,8 @@
           <w:szCs w:val="24"/>
           <w:lang w:val="en-US"/>
         </w:rPr>
-        <w:t xml:space="preserve">git checkout </w:t>
-      </w:r>
-      <w:proofErr w:type="spellStart"/>
+        <w:t xml:space="preserve">git commit -am </w:t>
+      </w:r>
       <w:r>
         <w:rPr>
           <w:b/>
@@ -1215,9 +1152,9 @@
           <w:szCs w:val="24"/>
           <w:lang w:val="en-US"/>
         </w:rPr>
-        <w:t>commitId</w:t>
-      </w:r>
-      <w:proofErr w:type="spellEnd"/>
+        <w:t>“</w:t>
+      </w:r>
+      <w:proofErr w:type="spellStart"/>
       <w:r>
         <w:rPr>
           <w:b/>
@@ -1226,6 +1163,25 @@
           <w:szCs w:val="24"/>
           <w:lang w:val="en-US"/>
         </w:rPr>
+        <w:t>abc</w:t>
+      </w:r>
+      <w:proofErr w:type="spellEnd"/>
+      <w:r>
+        <w:rPr>
+          <w:b/>
+          <w:bCs/>
+          <w:sz w:val="24"/>
+          <w:szCs w:val="24"/>
+          <w:lang w:val="en-US"/>
+        </w:rPr>
+        <w:t>”</w:t>
+      </w:r>
+      <w:r>
+        <w:rPr>
+          <w:sz w:val="24"/>
+          <w:szCs w:val="24"/>
+          <w:lang w:val="en-US"/>
+        </w:rPr>
         <w:t xml:space="preserve"> </w:t>
       </w:r>
       <w:r>
@@ -1244,52 +1200,14 @@
         </w:rPr>
         <w:t xml:space="preserve"> </w:t>
       </w:r>
-      <w:proofErr w:type="spellStart"/>
-      <w:r>
-        <w:rPr>
-          <w:sz w:val="24"/>
-          <w:szCs w:val="24"/>
-          <w:lang w:val="en-US"/>
-        </w:rPr>
-        <w:t>Commitler</w:t>
-      </w:r>
-      <w:proofErr w:type="spellEnd"/>
-      <w:r>
-        <w:rPr>
-          <w:sz w:val="24"/>
-          <w:szCs w:val="24"/>
-          <w:lang w:val="en-US"/>
-        </w:rPr>
-        <w:t xml:space="preserve"> </w:t>
-      </w:r>
-      <w:proofErr w:type="spellStart"/>
-      <w:r>
-        <w:rPr>
-          <w:sz w:val="24"/>
-          <w:szCs w:val="24"/>
-          <w:lang w:val="en-US"/>
-        </w:rPr>
-        <w:t>arasi</w:t>
-      </w:r>
-      <w:proofErr w:type="spellEnd"/>
-      <w:r>
-        <w:rPr>
-          <w:sz w:val="24"/>
-          <w:szCs w:val="24"/>
-          <w:lang w:val="en-US"/>
-        </w:rPr>
-        <w:t xml:space="preserve"> </w:t>
-      </w:r>
-      <w:proofErr w:type="spellStart"/>
-      <w:r>
-        <w:rPr>
-          <w:sz w:val="24"/>
-          <w:szCs w:val="24"/>
-          <w:lang w:val="en-US"/>
-        </w:rPr>
-        <w:t>gecis</w:t>
-      </w:r>
-      <w:proofErr w:type="spellEnd"/>
+      <w:r>
+        <w:rPr>
+          <w:sz w:val="24"/>
+          <w:szCs w:val="24"/>
+          <w:lang w:val="en-US"/>
+        </w:rPr>
+        <w:t>Commit to file without sending staging area</w:t>
+      </w:r>
     </w:p>
     <w:p>
       <w:pPr>
@@ -1311,10 +1229,24 @@
           <w:szCs w:val="24"/>
           <w:lang w:val="en-US"/>
         </w:rPr>
-        <w:t>git log</w:t>
-      </w:r>
-      <w:r>
-        <w:rPr>
+        <w:t xml:space="preserve">git checkout </w:t>
+      </w:r>
+      <w:proofErr w:type="spellStart"/>
+      <w:r>
+        <w:rPr>
+          <w:b/>
+          <w:bCs/>
+          <w:sz w:val="24"/>
+          <w:szCs w:val="24"/>
+          <w:lang w:val="en-US"/>
+        </w:rPr>
+        <w:t>commitId</w:t>
+      </w:r>
+      <w:proofErr w:type="spellEnd"/>
+      <w:r>
+        <w:rPr>
+          <w:b/>
+          <w:bCs/>
           <w:sz w:val="24"/>
           <w:szCs w:val="24"/>
           <w:lang w:val="en-US"/>
@@ -1337,14 +1269,52 @@
         </w:rPr>
         <w:t xml:space="preserve"> </w:t>
       </w:r>
-      <w:r>
-        <w:rPr>
-          <w:sz w:val="24"/>
-          <w:szCs w:val="24"/>
-          <w:lang w:val="en-US"/>
-        </w:rPr>
-        <w:t>Shows the commits</w:t>
-      </w:r>
+      <w:proofErr w:type="spellStart"/>
+      <w:r>
+        <w:rPr>
+          <w:sz w:val="24"/>
+          <w:szCs w:val="24"/>
+          <w:lang w:val="en-US"/>
+        </w:rPr>
+        <w:t>Commitler</w:t>
+      </w:r>
+      <w:proofErr w:type="spellEnd"/>
+      <w:r>
+        <w:rPr>
+          <w:sz w:val="24"/>
+          <w:szCs w:val="24"/>
+          <w:lang w:val="en-US"/>
+        </w:rPr>
+        <w:t xml:space="preserve"> </w:t>
+      </w:r>
+      <w:proofErr w:type="spellStart"/>
+      <w:r>
+        <w:rPr>
+          <w:sz w:val="24"/>
+          <w:szCs w:val="24"/>
+          <w:lang w:val="en-US"/>
+        </w:rPr>
+        <w:t>arasi</w:t>
+      </w:r>
+      <w:proofErr w:type="spellEnd"/>
+      <w:r>
+        <w:rPr>
+          <w:sz w:val="24"/>
+          <w:szCs w:val="24"/>
+          <w:lang w:val="en-US"/>
+        </w:rPr>
+        <w:t xml:space="preserve"> </w:t>
+      </w:r>
+      <w:proofErr w:type="spellStart"/>
+      <w:r>
+        <w:rPr>
+          <w:sz w:val="24"/>
+          <w:szCs w:val="24"/>
+          <w:lang w:val="en-US"/>
+        </w:rPr>
+        <w:t>gecis</w:t>
+      </w:r>
+      <w:proofErr w:type="spellEnd"/>
     </w:p>
     <w:p>
       <w:pPr>
@@ -1366,18 +1336,8 @@
           <w:szCs w:val="24"/>
           <w:lang w:val="en-US"/>
         </w:rPr>
-        <w:t>git log –pretty=</w:t>
-      </w:r>
-      <w:proofErr w:type="spellStart"/>
-      <w:r>
-        <w:rPr>
-          <w:sz w:val="24"/>
-          <w:szCs w:val="24"/>
-          <w:lang w:val="en-US"/>
-        </w:rPr>
-        <w:t>oneline</w:t>
-      </w:r>
-      <w:proofErr w:type="spellEnd"/>
+        <w:t>git log</w:t>
+      </w:r>
       <w:r>
         <w:rPr>
           <w:sz w:val="24"/>
@@ -1394,124 +1354,22 @@
         </w:rPr>
         <w:sym w:font="Wingdings" w:char="F0E8"/>
       </w:r>
-      <w:proofErr w:type="spellStart"/>
-      <w:r>
-        <w:rPr>
-          <w:sz w:val="24"/>
-          <w:szCs w:val="24"/>
-          <w:lang w:val="en-US"/>
-        </w:rPr>
-        <w:t>commitleri</w:t>
-      </w:r>
-      <w:proofErr w:type="spellEnd"/>
-      <w:r>
-        <w:rPr>
-          <w:sz w:val="24"/>
-          <w:szCs w:val="24"/>
-          <w:lang w:val="en-US"/>
-        </w:rPr>
-        <w:t xml:space="preserve"> </w:t>
-      </w:r>
-      <w:proofErr w:type="spellStart"/>
-      <w:r>
-        <w:rPr>
-          <w:sz w:val="24"/>
-          <w:szCs w:val="24"/>
-          <w:lang w:val="en-US"/>
-        </w:rPr>
-        <w:t>detayli</w:t>
-      </w:r>
-      <w:proofErr w:type="spellEnd"/>
-      <w:r>
-        <w:rPr>
-          <w:sz w:val="24"/>
-          <w:szCs w:val="24"/>
-          <w:lang w:val="en-US"/>
-        </w:rPr>
-        <w:t xml:space="preserve"> </w:t>
-      </w:r>
-      <w:proofErr w:type="spellStart"/>
-      <w:r>
-        <w:rPr>
-          <w:sz w:val="24"/>
-          <w:szCs w:val="24"/>
-          <w:lang w:val="en-US"/>
-        </w:rPr>
-        <w:t>degilde</w:t>
-      </w:r>
-      <w:proofErr w:type="spellEnd"/>
-      <w:r>
-        <w:rPr>
-          <w:sz w:val="24"/>
-          <w:szCs w:val="24"/>
-          <w:lang w:val="en-US"/>
-        </w:rPr>
-        <w:t xml:space="preserve"> </w:t>
-      </w:r>
-      <w:proofErr w:type="spellStart"/>
-      <w:r>
-        <w:rPr>
-          <w:sz w:val="24"/>
-          <w:szCs w:val="24"/>
-          <w:lang w:val="en-US"/>
-        </w:rPr>
-        <w:t>tek</w:t>
-      </w:r>
-      <w:proofErr w:type="spellEnd"/>
-      <w:r>
-        <w:rPr>
-          <w:sz w:val="24"/>
-          <w:szCs w:val="24"/>
-          <w:lang w:val="en-US"/>
-        </w:rPr>
-        <w:t xml:space="preserve"> </w:t>
-      </w:r>
-      <w:proofErr w:type="spellStart"/>
-      <w:r>
-        <w:rPr>
-          <w:sz w:val="24"/>
-          <w:szCs w:val="24"/>
-          <w:lang w:val="en-US"/>
-        </w:rPr>
-        <w:t>satir</w:t>
-      </w:r>
-      <w:proofErr w:type="spellEnd"/>
-      <w:r>
-        <w:rPr>
-          <w:sz w:val="24"/>
-          <w:szCs w:val="24"/>
-          <w:lang w:val="en-US"/>
-        </w:rPr>
-        <w:t xml:space="preserve"> </w:t>
-      </w:r>
-      <w:proofErr w:type="spellStart"/>
-      <w:r>
-        <w:rPr>
-          <w:sz w:val="24"/>
-          <w:szCs w:val="24"/>
-          <w:lang w:val="en-US"/>
-        </w:rPr>
-        <w:t>olarak</w:t>
-      </w:r>
-      <w:proofErr w:type="spellEnd"/>
-      <w:r>
-        <w:rPr>
-          <w:sz w:val="24"/>
-          <w:szCs w:val="24"/>
-          <w:lang w:val="en-US"/>
-        </w:rPr>
-        <w:t xml:space="preserve"> </w:t>
-      </w:r>
-      <w:proofErr w:type="spellStart"/>
-      <w:r>
-        <w:rPr>
-          <w:sz w:val="24"/>
-          <w:szCs w:val="24"/>
-          <w:lang w:val="en-US"/>
-        </w:rPr>
-        <w:t>gosterir</w:t>
-      </w:r>
-      <w:proofErr w:type="spellEnd"/>
+      <w:r>
+        <w:rPr>
+          <w:sz w:val="24"/>
+          <w:szCs w:val="24"/>
+          <w:lang w:val="en-US"/>
+        </w:rPr>
+        <w:t xml:space="preserve"> </w:t>
+      </w:r>
+      <w:r>
+        <w:rPr>
+          <w:sz w:val="24"/>
+          <w:szCs w:val="24"/>
+          <w:lang w:val="en-US"/>
+        </w:rPr>
+        <w:t>Shows the commits</w:t>
+      </w:r>
     </w:p>
     <w:p>
       <w:pPr>
@@ -1533,6 +1391,173 @@
           <w:szCs w:val="24"/>
           <w:lang w:val="en-US"/>
         </w:rPr>
+        <w:t>git log –pretty=</w:t>
+      </w:r>
+      <w:proofErr w:type="spellStart"/>
+      <w:r>
+        <w:rPr>
+          <w:sz w:val="24"/>
+          <w:szCs w:val="24"/>
+          <w:lang w:val="en-US"/>
+        </w:rPr>
+        <w:t>oneline</w:t>
+      </w:r>
+      <w:proofErr w:type="spellEnd"/>
+      <w:r>
+        <w:rPr>
+          <w:sz w:val="24"/>
+          <w:szCs w:val="24"/>
+          <w:lang w:val="en-US"/>
+        </w:rPr>
+        <w:t xml:space="preserve"> </w:t>
+      </w:r>
+      <w:r>
+        <w:rPr>
+          <w:sz w:val="24"/>
+          <w:szCs w:val="24"/>
+          <w:lang w:val="en-US"/>
+        </w:rPr>
+        <w:sym w:font="Wingdings" w:char="F0E8"/>
+      </w:r>
+      <w:proofErr w:type="spellStart"/>
+      <w:r>
+        <w:rPr>
+          <w:sz w:val="24"/>
+          <w:szCs w:val="24"/>
+          <w:lang w:val="en-US"/>
+        </w:rPr>
+        <w:t>commitleri</w:t>
+      </w:r>
+      <w:proofErr w:type="spellEnd"/>
+      <w:r>
+        <w:rPr>
+          <w:sz w:val="24"/>
+          <w:szCs w:val="24"/>
+          <w:lang w:val="en-US"/>
+        </w:rPr>
+        <w:t xml:space="preserve"> </w:t>
+      </w:r>
+      <w:proofErr w:type="spellStart"/>
+      <w:r>
+        <w:rPr>
+          <w:sz w:val="24"/>
+          <w:szCs w:val="24"/>
+          <w:lang w:val="en-US"/>
+        </w:rPr>
+        <w:t>detayli</w:t>
+      </w:r>
+      <w:proofErr w:type="spellEnd"/>
+      <w:r>
+        <w:rPr>
+          <w:sz w:val="24"/>
+          <w:szCs w:val="24"/>
+          <w:lang w:val="en-US"/>
+        </w:rPr>
+        <w:t xml:space="preserve"> </w:t>
+      </w:r>
+      <w:proofErr w:type="spellStart"/>
+      <w:r>
+        <w:rPr>
+          <w:sz w:val="24"/>
+          <w:szCs w:val="24"/>
+          <w:lang w:val="en-US"/>
+        </w:rPr>
+        <w:t>degilde</w:t>
+      </w:r>
+      <w:proofErr w:type="spellEnd"/>
+      <w:r>
+        <w:rPr>
+          <w:sz w:val="24"/>
+          <w:szCs w:val="24"/>
+          <w:lang w:val="en-US"/>
+        </w:rPr>
+        <w:t xml:space="preserve"> </w:t>
+      </w:r>
+      <w:proofErr w:type="spellStart"/>
+      <w:r>
+        <w:rPr>
+          <w:sz w:val="24"/>
+          <w:szCs w:val="24"/>
+          <w:lang w:val="en-US"/>
+        </w:rPr>
+        <w:t>tek</w:t>
+      </w:r>
+      <w:proofErr w:type="spellEnd"/>
+      <w:r>
+        <w:rPr>
+          <w:sz w:val="24"/>
+          <w:szCs w:val="24"/>
+          <w:lang w:val="en-US"/>
+        </w:rPr>
+        <w:t xml:space="preserve"> </w:t>
+      </w:r>
+      <w:proofErr w:type="spellStart"/>
+      <w:r>
+        <w:rPr>
+          <w:sz w:val="24"/>
+          <w:szCs w:val="24"/>
+          <w:lang w:val="en-US"/>
+        </w:rPr>
+        <w:t>satir</w:t>
+      </w:r>
+      <w:proofErr w:type="spellEnd"/>
+      <w:r>
+        <w:rPr>
+          <w:sz w:val="24"/>
+          <w:szCs w:val="24"/>
+          <w:lang w:val="en-US"/>
+        </w:rPr>
+        <w:t xml:space="preserve"> </w:t>
+      </w:r>
+      <w:proofErr w:type="spellStart"/>
+      <w:r>
+        <w:rPr>
+          <w:sz w:val="24"/>
+          <w:szCs w:val="24"/>
+          <w:lang w:val="en-US"/>
+        </w:rPr>
+        <w:t>olarak</w:t>
+      </w:r>
+      <w:proofErr w:type="spellEnd"/>
+      <w:r>
+        <w:rPr>
+          <w:sz w:val="24"/>
+          <w:szCs w:val="24"/>
+          <w:lang w:val="en-US"/>
+        </w:rPr>
+        <w:t xml:space="preserve"> </w:t>
+      </w:r>
+      <w:proofErr w:type="spellStart"/>
+      <w:r>
+        <w:rPr>
+          <w:sz w:val="24"/>
+          <w:szCs w:val="24"/>
+          <w:lang w:val="en-US"/>
+        </w:rPr>
+        <w:t>gosterir</w:t>
+      </w:r>
+      <w:proofErr w:type="spellEnd"/>
+    </w:p>
+    <w:p>
+      <w:pPr>
+        <w:pStyle w:val="ListParagraph"/>
+        <w:numPr>
+          <w:ilvl w:val="0"/>
+          <w:numId w:val="5"/>
+        </w:numPr>
+        <w:ind w:left="900" w:firstLine="180"/>
+        <w:rPr>
+          <w:sz w:val="24"/>
+          <w:szCs w:val="24"/>
+          <w:lang w:val="en-US"/>
+        </w:rPr>
+      </w:pPr>
+      <w:r>
+        <w:rPr>
+          <w:sz w:val="24"/>
+          <w:szCs w:val="24"/>
+          <w:lang w:val="en-US"/>
+        </w:rPr>
         <w:t>git log –</w:t>
       </w:r>
       <w:proofErr w:type="spellStart"/>
@@ -1651,17 +1676,6 @@
         <w:t>gosterir</w:t>
       </w:r>
       <w:proofErr w:type="spellEnd"/>
-    </w:p>
-    <w:p>
-      <w:pPr>
-        <w:pStyle w:val="ListParagraph"/>
-        <w:ind w:left="1080"/>
-        <w:rPr>
-          <w:sz w:val="24"/>
-          <w:szCs w:val="24"/>
-          <w:lang w:val="en-US"/>
-        </w:rPr>
-      </w:pPr>
     </w:p>
     <w:p>
       <w:pPr>
@@ -2151,6 +2165,17 @@
         </w:rPr>
         <w:t xml:space="preserve"> (git pull)</w:t>
       </w:r>
+    </w:p>
+    <w:p>
+      <w:pPr>
+        <w:pStyle w:val="ListParagraph"/>
+        <w:ind w:left="1080"/>
+        <w:rPr>
+          <w:sz w:val="24"/>
+          <w:szCs w:val="24"/>
+          <w:lang w:val="en-US"/>
+        </w:rPr>
+      </w:pPr>
     </w:p>
     <w:p>
       <w:pPr>
@@ -3236,7 +3261,7 @@
         <v:path o:extrusionok="f" gradientshapeok="t" o:connecttype="rect"/>
         <o:lock v:ext="edit" aspectratio="t"/>
       </v:shapetype>
-      <v:shape id="_x0000_i1057" type="#_x0000_t75" style="width:11.4pt;height:11.4pt" o:bullet="t">
+      <v:shape id="_x0000_i1045" type="#_x0000_t75" style="width:11.4pt;height:11.4pt" o:bullet="t">
         <v:imagedata r:id="rId1" o:title="mso182D"/>
       </v:shape>
     </w:pict>

</xml_diff>

<commit_message>
Git Linux hands on done
</commit_message>
<xml_diff>
--- a/git/class-notes/Git Notes.docx
+++ b/git/class-notes/Git Notes.docx
@@ -2,6 +2,20 @@
 <file path=word/document.xml><?xml version="1.0" encoding="utf-8"?>
 <w:document xmlns:wpc="http://schemas.microsoft.com/office/word/2010/wordprocessingCanvas" xmlns:cx="http://schemas.microsoft.com/office/drawing/2014/chartex" xmlns:cx1="http://schemas.microsoft.com/office/drawing/2015/9/8/chartex" xmlns:cx2="http://schemas.microsoft.com/office/drawing/2015/10/21/chartex" xmlns:cx3="http://schemas.microsoft.com/office/drawing/2016/5/9/chartex" xmlns:cx4="http://schemas.microsoft.com/office/drawing/2016/5/10/chartex" xmlns:cx5="http://schemas.microsoft.com/office/drawing/2016/5/11/chartex" xmlns:cx6="http://schemas.microsoft.com/office/drawing/2016/5/12/chartex" xmlns:cx7="http://schemas.microsoft.com/office/drawing/2016/5/13/chartex" xmlns:cx8="http://schemas.microsoft.com/office/drawing/2016/5/14/chartex" xmlns:mc="http://schemas.openxmlformats.org/markup-compatibility/2006" xmlns:aink="http://schemas.microsoft.com/office/drawing/2016/ink" xmlns:am3d="http://schemas.microsoft.com/office/drawing/2017/model3d" xmlns:o="urn:schemas-microsoft-com:office:office" xmlns:r="http://schemas.openxmlformats.org/officeDocument/2006/relationships" xmlns:m="http://schemas.openxmlformats.org/officeDocument/2006/math" xmlns:v="urn:schemas-microsoft-com:vml" xmlns:wp14="http://schemas.microsoft.com/office/word/2010/wordprocessingDrawing" xmlns:wp="http://schemas.openxmlformats.org/drawingml/2006/wordprocessingDrawing" xmlns:w10="urn:schemas-microsoft-com:office:word" xmlns:w="http://schemas.openxmlformats.org/wordprocessingml/2006/main" xmlns:w14="http://schemas.microsoft.com/office/word/2010/wordml" xmlns:w15="http://schemas.microsoft.com/office/word/2012/wordml" xmlns:w16cex="http://schemas.microsoft.com/office/word/2018/wordml/cex" xmlns:w16cid="http://schemas.microsoft.com/office/word/2016/wordml/cid" xmlns:w16="http://schemas.microsoft.com/office/word/2018/wordml" xmlns:w16sdtdh="http://schemas.microsoft.com/office/word/2020/wordml/sdtdatahash" xmlns:w16se="http://schemas.microsoft.com/office/word/2015/wordml/symex" xmlns:wpg="http://schemas.microsoft.com/office/word/2010/wordprocessingGroup" xmlns:wpi="http://schemas.microsoft.com/office/word/2010/wordprocessingInk" xmlns:wne="http://schemas.microsoft.com/office/word/2006/wordml" xmlns:wps="http://schemas.microsoft.com/office/word/2010/wordprocessingShape" mc:Ignorable="w14 w15 w16se w16cid w16 w16cex w16sdtdh wp14">
   <w:body>
+    <w:p>
+      <w:pPr>
+        <w:pStyle w:val="ListParagraph"/>
+        <w:jc w:val="center"/>
+        <w:rPr>
+          <w:b/>
+          <w:bCs/>
+          <w:color w:val="FF0000"/>
+          <w:sz w:val="28"/>
+          <w:szCs w:val="28"/>
+          <w:lang w:val="en-US"/>
+        </w:rPr>
+      </w:pPr>
+    </w:p>
     <w:p>
       <w:pPr>
         <w:pStyle w:val="ListParagraph"/>
@@ -125,18 +139,8 @@
           <w:szCs w:val="24"/>
           <w:lang w:val="en-US"/>
         </w:rPr>
-        <w:t xml:space="preserve">git </w:t>
-      </w:r>
-      <w:proofErr w:type="gramStart"/>
-      <w:r>
-        <w:rPr>
-          <w:sz w:val="24"/>
-          <w:szCs w:val="24"/>
-          <w:lang w:val="en-US"/>
-        </w:rPr>
-        <w:t>add .</w:t>
-      </w:r>
-      <w:proofErr w:type="gramEnd"/>
+        <w:t>git add .</w:t>
+      </w:r>
       <w:r>
         <w:rPr>
           <w:sz w:val="24"/>
@@ -209,38 +213,8 @@
           <w:szCs w:val="24"/>
           <w:lang w:val="en-US"/>
         </w:rPr>
-        <w:t xml:space="preserve">: </w:t>
-      </w:r>
-      <w:proofErr w:type="spellStart"/>
-      <w:r>
-        <w:rPr>
-          <w:sz w:val="24"/>
-          <w:szCs w:val="24"/>
-          <w:lang w:val="en-US"/>
-        </w:rPr>
-        <w:t>Unstage</w:t>
-      </w:r>
-      <w:proofErr w:type="spellEnd"/>
-      <w:r>
-        <w:rPr>
-          <w:sz w:val="24"/>
-          <w:szCs w:val="24"/>
-          <w:lang w:val="en-US"/>
-        </w:rPr>
-        <w:t xml:space="preserve"> the file</w:t>
-      </w:r>
-    </w:p>
-    <w:p>
-      <w:pPr>
-        <w:pStyle w:val="ListParagraph"/>
-        <w:ind w:left="1080"/>
-        <w:rPr>
-          <w:color w:val="FF0000"/>
-          <w:sz w:val="24"/>
-          <w:szCs w:val="24"/>
-          <w:lang w:val="en-US"/>
-        </w:rPr>
-      </w:pPr>
+        <w:t>: Unstage the file</w:t>
+      </w:r>
     </w:p>
     <w:p>
       <w:pPr>
@@ -279,35 +253,7 @@
           <w:szCs w:val="24"/>
           <w:lang w:val="en-US"/>
         </w:rPr>
-        <w:t xml:space="preserve"> Local repo </w:t>
-      </w:r>
-      <w:proofErr w:type="spellStart"/>
-      <w:r>
-        <w:rPr>
-          <w:sz w:val="24"/>
-          <w:szCs w:val="24"/>
-          <w:lang w:val="en-US"/>
-        </w:rPr>
-        <w:t>ve</w:t>
-      </w:r>
-      <w:proofErr w:type="spellEnd"/>
-      <w:r>
-        <w:rPr>
-          <w:sz w:val="24"/>
-          <w:szCs w:val="24"/>
-          <w:lang w:val="en-US"/>
-        </w:rPr>
-        <w:t xml:space="preserve"> staging </w:t>
-      </w:r>
-      <w:proofErr w:type="spellStart"/>
-      <w:proofErr w:type="gramStart"/>
-      <w:r>
-        <w:rPr>
-          <w:sz w:val="24"/>
-          <w:szCs w:val="24"/>
-          <w:lang w:val="en-US"/>
-        </w:rPr>
-        <w:t>area</w:t>
+        <w:t xml:space="preserve"> Local repo ve staging area</w:t>
       </w:r>
       <w:r>
         <w:rPr>
@@ -323,64 +269,20 @@
           <w:szCs w:val="24"/>
           <w:lang w:val="en-US"/>
         </w:rPr>
-        <w:t>daki</w:t>
-      </w:r>
-      <w:proofErr w:type="spellEnd"/>
-      <w:r>
-        <w:rPr>
-          <w:sz w:val="24"/>
-          <w:szCs w:val="24"/>
-          <w:lang w:val="en-US"/>
-        </w:rPr>
-        <w:t xml:space="preserve">  </w:t>
-      </w:r>
-      <w:proofErr w:type="spellStart"/>
-      <w:r>
-        <w:rPr>
-          <w:sz w:val="24"/>
-          <w:szCs w:val="24"/>
-          <w:lang w:val="en-US"/>
-        </w:rPr>
-        <w:t>dosyalarin</w:t>
-      </w:r>
-      <w:proofErr w:type="spellEnd"/>
-      <w:proofErr w:type="gramEnd"/>
-      <w:r>
-        <w:rPr>
-          <w:sz w:val="24"/>
-          <w:szCs w:val="24"/>
-          <w:lang w:val="en-US"/>
-        </w:rPr>
-        <w:t xml:space="preserve"> </w:t>
-      </w:r>
-      <w:proofErr w:type="spellStart"/>
-      <w:r>
-        <w:rPr>
-          <w:sz w:val="24"/>
-          <w:szCs w:val="24"/>
-          <w:lang w:val="en-US"/>
-        </w:rPr>
-        <w:t>durumunu</w:t>
-      </w:r>
-      <w:proofErr w:type="spellEnd"/>
-      <w:r>
-        <w:rPr>
-          <w:sz w:val="24"/>
-          <w:szCs w:val="24"/>
-          <w:lang w:val="en-US"/>
-        </w:rPr>
-        <w:t xml:space="preserve"> </w:t>
-      </w:r>
-      <w:proofErr w:type="spellStart"/>
-      <w:r>
-        <w:rPr>
-          <w:sz w:val="24"/>
-          <w:szCs w:val="24"/>
-          <w:lang w:val="en-US"/>
-        </w:rPr>
-        <w:t>goster</w:t>
-      </w:r>
-      <w:proofErr w:type="spellEnd"/>
+        <w:t>daki  dosyalarin durumunu goster</w:t>
+      </w:r>
+    </w:p>
+    <w:p>
+      <w:pPr>
+        <w:pStyle w:val="ListParagraph"/>
+        <w:ind w:left="1080"/>
+        <w:rPr>
+          <w:color w:val="FF0000"/>
+          <w:sz w:val="24"/>
+          <w:szCs w:val="24"/>
+          <w:lang w:val="en-US"/>
+        </w:rPr>
+      </w:pPr>
     </w:p>
     <w:p>
       <w:pPr>
@@ -399,7 +301,6 @@
         </w:rPr>
         <w:t xml:space="preserve">git branch </w:t>
       </w:r>
-      <w:proofErr w:type="spellStart"/>
       <w:r>
         <w:rPr>
           <w:b/>
@@ -408,7 +309,6 @@
         </w:rPr>
         <w:t>branchname</w:t>
       </w:r>
-      <w:proofErr w:type="spellEnd"/>
       <w:r>
         <w:rPr>
           <w:lang w:val="en-US"/>
@@ -527,43 +427,22 @@
         </w:rPr>
         <w:t xml:space="preserve"> </w:t>
       </w:r>
-      <w:proofErr w:type="spellStart"/>
-      <w:r>
-        <w:rPr>
-          <w:sz w:val="24"/>
-          <w:szCs w:val="24"/>
-          <w:lang w:val="en-US"/>
-        </w:rPr>
-        <w:t>Uzaktaki</w:t>
-      </w:r>
-      <w:proofErr w:type="spellEnd"/>
-      <w:r>
-        <w:rPr>
-          <w:sz w:val="24"/>
-          <w:szCs w:val="24"/>
-          <w:lang w:val="en-US"/>
-        </w:rPr>
-        <w:t xml:space="preserve"> </w:t>
-      </w:r>
-      <w:proofErr w:type="spellStart"/>
-      <w:r>
-        <w:rPr>
-          <w:sz w:val="24"/>
-          <w:szCs w:val="24"/>
-          <w:lang w:val="en-US"/>
-        </w:rPr>
-        <w:t>repodaki</w:t>
-      </w:r>
-      <w:proofErr w:type="spellEnd"/>
-      <w:r>
-        <w:rPr>
-          <w:sz w:val="24"/>
-          <w:szCs w:val="24"/>
-          <w:lang w:val="en-US"/>
-        </w:rPr>
-        <w:t xml:space="preserve"> </w:t>
-      </w:r>
-      <w:proofErr w:type="spellStart"/>
+      <w:r>
+        <w:rPr>
+          <w:sz w:val="24"/>
+          <w:szCs w:val="24"/>
+          <w:lang w:val="en-US"/>
+        </w:rPr>
+        <w:t xml:space="preserve">Uzaktaki </w:t>
+      </w:r>
+      <w:r>
+        <w:rPr>
+          <w:sz w:val="24"/>
+          <w:szCs w:val="24"/>
+          <w:lang w:val="en-US"/>
+        </w:rPr>
+        <w:t xml:space="preserve">repodaki </w:t>
+      </w:r>
       <w:r>
         <w:rPr>
           <w:sz w:val="24"/>
@@ -580,25 +459,14 @@
         </w:rPr>
         <w:t>lari</w:t>
       </w:r>
-      <w:proofErr w:type="spellEnd"/>
-      <w:r>
-        <w:rPr>
-          <w:sz w:val="24"/>
-          <w:szCs w:val="24"/>
-          <w:lang w:val="en-US"/>
-        </w:rPr>
-        <w:t xml:space="preserve"> </w:t>
-      </w:r>
-      <w:proofErr w:type="spellStart"/>
-      <w:r>
-        <w:rPr>
-          <w:sz w:val="24"/>
-          <w:szCs w:val="24"/>
-          <w:lang w:val="en-US"/>
-        </w:rPr>
-        <w:t>gosterir</w:t>
-      </w:r>
-      <w:proofErr w:type="spellEnd"/>
+      <w:r>
+        <w:rPr>
+          <w:sz w:val="24"/>
+          <w:szCs w:val="24"/>
+          <w:lang w:val="en-US"/>
+        </w:rPr>
+        <w:t xml:space="preserve"> gosterir</w:t>
+      </w:r>
     </w:p>
     <w:p>
       <w:pPr>
@@ -633,90 +501,8 @@
           <w:szCs w:val="24"/>
           <w:lang w:val="en-US"/>
         </w:rPr>
-        <w:t xml:space="preserve"> Hem local </w:t>
-      </w:r>
-      <w:proofErr w:type="spellStart"/>
-      <w:r>
-        <w:rPr>
-          <w:sz w:val="24"/>
-          <w:szCs w:val="24"/>
-          <w:lang w:val="en-US"/>
-        </w:rPr>
-        <w:t>hemde</w:t>
-      </w:r>
-      <w:proofErr w:type="spellEnd"/>
-      <w:r>
-        <w:rPr>
-          <w:sz w:val="24"/>
-          <w:szCs w:val="24"/>
-          <w:lang w:val="en-US"/>
-        </w:rPr>
-        <w:t xml:space="preserve"> </w:t>
-      </w:r>
-      <w:proofErr w:type="spellStart"/>
-      <w:r>
-        <w:rPr>
-          <w:sz w:val="24"/>
-          <w:szCs w:val="24"/>
-          <w:lang w:val="en-US"/>
-        </w:rPr>
-        <w:t>uzak</w:t>
-      </w:r>
-      <w:proofErr w:type="spellEnd"/>
-      <w:r>
-        <w:rPr>
-          <w:sz w:val="24"/>
-          <w:szCs w:val="24"/>
-          <w:lang w:val="en-US"/>
-        </w:rPr>
-        <w:t xml:space="preserve"> </w:t>
-      </w:r>
-      <w:proofErr w:type="spellStart"/>
-      <w:r>
-        <w:rPr>
-          <w:sz w:val="24"/>
-          <w:szCs w:val="24"/>
-          <w:lang w:val="en-US"/>
-        </w:rPr>
-        <w:t>repodaki</w:t>
-      </w:r>
-      <w:proofErr w:type="spellEnd"/>
-      <w:r>
-        <w:rPr>
-          <w:sz w:val="24"/>
-          <w:szCs w:val="24"/>
-          <w:lang w:val="en-US"/>
-        </w:rPr>
-        <w:t xml:space="preserve"> </w:t>
-      </w:r>
-      <w:proofErr w:type="spellStart"/>
-      <w:r>
-        <w:rPr>
-          <w:sz w:val="24"/>
-          <w:szCs w:val="24"/>
-          <w:lang w:val="en-US"/>
-        </w:rPr>
-        <w:t>branchlari</w:t>
-      </w:r>
-      <w:proofErr w:type="spellEnd"/>
-      <w:r>
-        <w:rPr>
-          <w:sz w:val="24"/>
-          <w:szCs w:val="24"/>
-          <w:lang w:val="en-US"/>
-        </w:rPr>
-        <w:t xml:space="preserve"> </w:t>
-      </w:r>
-      <w:proofErr w:type="spellStart"/>
-      <w:r>
-        <w:rPr>
-          <w:sz w:val="24"/>
-          <w:szCs w:val="24"/>
-          <w:lang w:val="en-US"/>
-        </w:rPr>
-        <w:t>gosterir</w:t>
-      </w:r>
-      <w:proofErr w:type="spellEnd"/>
+        <w:t xml:space="preserve"> Hem local hemde uzak repodaki branchlari gosterir</w:t>
+      </w:r>
     </w:p>
     <w:p>
       <w:pPr>
@@ -801,6 +587,12 @@
         <w:rPr>
           <w:lang w:val="en-US"/>
         </w:rPr>
+        <w:t xml:space="preserve">git </w:t>
+      </w:r>
+      <w:r>
+        <w:rPr>
+          <w:lang w:val="en-US"/>
+        </w:rPr>
         <w:t xml:space="preserve">branch -d </w:t>
       </w:r>
       <w:r>
@@ -848,6 +640,56 @@
           <w:lang w:val="en-US"/>
         </w:rPr>
         <w:t>branch</w:t>
+      </w:r>
+      <w:r>
+        <w:rPr>
+          <w:lang w:val="en-US"/>
+        </w:rPr>
+        <w:t xml:space="preserve"> (if merge)</w:t>
+      </w:r>
+    </w:p>
+    <w:p>
+      <w:pPr>
+        <w:pStyle w:val="ListParagraph"/>
+        <w:numPr>
+          <w:ilvl w:val="0"/>
+          <w:numId w:val="5"/>
+        </w:numPr>
+        <w:rPr>
+          <w:lang w:val="en-US"/>
+        </w:rPr>
+      </w:pPr>
+      <w:r>
+        <w:rPr>
+          <w:lang w:val="en-US"/>
+        </w:rPr>
+        <w:t xml:space="preserve">git branch -D </w:t>
+      </w:r>
+      <w:r>
+        <w:rPr>
+          <w:b/>
+          <w:bCs/>
+          <w:lang w:val="en-US"/>
+        </w:rPr>
+        <w:t>branch name</w:t>
+      </w:r>
+      <w:r>
+        <w:rPr>
+          <w:lang w:val="en-US"/>
+        </w:rPr>
+        <w:t xml:space="preserve"> </w:t>
+      </w:r>
+      <w:r>
+        <w:rPr>
+          <w:lang w:val="en-US"/>
+        </w:rPr>
+        <w:sym w:font="Wingdings" w:char="F0E8"/>
+      </w:r>
+      <w:r>
+        <w:rPr>
+          <w:lang w:val="en-US"/>
+        </w:rPr>
+        <w:t xml:space="preserve"> Delete branch force even without merge</w:t>
       </w:r>
     </w:p>
     <w:p>
@@ -917,6 +759,20 @@
     <w:p>
       <w:pPr>
         <w:pStyle w:val="ListParagraph"/>
+        <w:ind w:left="1080"/>
+        <w:rPr>
+          <w:b/>
+          <w:bCs/>
+          <w:color w:val="FF0000"/>
+          <w:sz w:val="24"/>
+          <w:szCs w:val="24"/>
+          <w:lang w:val="en-US"/>
+        </w:rPr>
+      </w:pPr>
+    </w:p>
+    <w:p>
+      <w:pPr>
+        <w:pStyle w:val="ListParagraph"/>
         <w:numPr>
           <w:ilvl w:val="0"/>
           <w:numId w:val="5"/>
@@ -981,7 +837,6 @@
         </w:rPr>
         <w:t xml:space="preserve">Send file from staging to the </w:t>
       </w:r>
-      <w:proofErr w:type="spellStart"/>
       <w:r>
         <w:rPr>
           <w:sz w:val="24"/>
@@ -996,16 +851,7 @@
           <w:szCs w:val="24"/>
           <w:lang w:val="en-US"/>
         </w:rPr>
-        <w:t>it</w:t>
-      </w:r>
-      <w:proofErr w:type="spellEnd"/>
-      <w:r>
-        <w:rPr>
-          <w:sz w:val="24"/>
-          <w:szCs w:val="24"/>
-          <w:lang w:val="en-US"/>
-        </w:rPr>
-        <w:t xml:space="preserve"> repo</w:t>
+        <w:t>it repo</w:t>
       </w:r>
     </w:p>
     <w:p>
@@ -1059,7 +905,6 @@
         </w:rPr>
         <w:t>“</w:t>
       </w:r>
-      <w:proofErr w:type="spellStart"/>
       <w:r>
         <w:rPr>
           <w:b/>
@@ -1070,7 +915,6 @@
         </w:rPr>
         <w:t>abc</w:t>
       </w:r>
-      <w:proofErr w:type="spellEnd"/>
       <w:r>
         <w:rPr>
           <w:b/>
@@ -1152,29 +996,7 @@
           <w:szCs w:val="24"/>
           <w:lang w:val="en-US"/>
         </w:rPr>
-        <w:t>“</w:t>
-      </w:r>
-      <w:proofErr w:type="spellStart"/>
-      <w:r>
-        <w:rPr>
-          <w:b/>
-          <w:bCs/>
-          <w:sz w:val="24"/>
-          <w:szCs w:val="24"/>
-          <w:lang w:val="en-US"/>
-        </w:rPr>
-        <w:t>abc</w:t>
-      </w:r>
-      <w:proofErr w:type="spellEnd"/>
-      <w:r>
-        <w:rPr>
-          <w:b/>
-          <w:bCs/>
-          <w:sz w:val="24"/>
-          <w:szCs w:val="24"/>
-          <w:lang w:val="en-US"/>
-        </w:rPr>
-        <w:t>”</w:t>
+        <w:t>“abc”</w:t>
       </w:r>
       <w:r>
         <w:rPr>
@@ -1231,27 +1053,15 @@
         </w:rPr>
         <w:t xml:space="preserve">git checkout </w:t>
       </w:r>
-      <w:proofErr w:type="spellStart"/>
-      <w:r>
-        <w:rPr>
-          <w:b/>
-          <w:bCs/>
-          <w:sz w:val="24"/>
-          <w:szCs w:val="24"/>
-          <w:lang w:val="en-US"/>
-        </w:rPr>
-        <w:t>commitId</w:t>
-      </w:r>
-      <w:proofErr w:type="spellEnd"/>
-      <w:r>
-        <w:rPr>
-          <w:b/>
-          <w:bCs/>
-          <w:sz w:val="24"/>
-          <w:szCs w:val="24"/>
-          <w:lang w:val="en-US"/>
-        </w:rPr>
-        <w:t xml:space="preserve"> </w:t>
+      <w:r>
+        <w:rPr>
+          <w:b/>
+          <w:bCs/>
+          <w:sz w:val="24"/>
+          <w:szCs w:val="24"/>
+          <w:lang w:val="en-US"/>
+        </w:rPr>
+        <w:t xml:space="preserve">commitId </w:t>
       </w:r>
       <w:r>
         <w:rPr>
@@ -1267,54 +1077,8 @@
           <w:szCs w:val="24"/>
           <w:lang w:val="en-US"/>
         </w:rPr>
-        <w:t xml:space="preserve"> </w:t>
-      </w:r>
-      <w:proofErr w:type="spellStart"/>
-      <w:r>
-        <w:rPr>
-          <w:sz w:val="24"/>
-          <w:szCs w:val="24"/>
-          <w:lang w:val="en-US"/>
-        </w:rPr>
-        <w:t>Commitler</w:t>
-      </w:r>
-      <w:proofErr w:type="spellEnd"/>
-      <w:r>
-        <w:rPr>
-          <w:sz w:val="24"/>
-          <w:szCs w:val="24"/>
-          <w:lang w:val="en-US"/>
-        </w:rPr>
-        <w:t xml:space="preserve"> </w:t>
-      </w:r>
-      <w:proofErr w:type="spellStart"/>
-      <w:r>
-        <w:rPr>
-          <w:sz w:val="24"/>
-          <w:szCs w:val="24"/>
-          <w:lang w:val="en-US"/>
-        </w:rPr>
-        <w:t>arasi</w:t>
-      </w:r>
-      <w:proofErr w:type="spellEnd"/>
-      <w:r>
-        <w:rPr>
-          <w:sz w:val="24"/>
-          <w:szCs w:val="24"/>
-          <w:lang w:val="en-US"/>
-        </w:rPr>
-        <w:t xml:space="preserve"> </w:t>
-      </w:r>
-      <w:proofErr w:type="spellStart"/>
-      <w:r>
-        <w:rPr>
-          <w:sz w:val="24"/>
-          <w:szCs w:val="24"/>
-          <w:lang w:val="en-US"/>
-        </w:rPr>
-        <w:t>gecis</w:t>
-      </w:r>
-      <w:proofErr w:type="spellEnd"/>
+        <w:t xml:space="preserve"> Commitler arasi gecis</w:t>
+      </w:r>
     </w:p>
     <w:p>
       <w:pPr>
@@ -1374,6 +1138,17 @@
     <w:p>
       <w:pPr>
         <w:pStyle w:val="ListParagraph"/>
+        <w:ind w:left="1080"/>
+        <w:rPr>
+          <w:sz w:val="24"/>
+          <w:szCs w:val="24"/>
+          <w:lang w:val="en-US"/>
+        </w:rPr>
+      </w:pPr>
+    </w:p>
+    <w:p>
+      <w:pPr>
+        <w:pStyle w:val="ListParagraph"/>
         <w:numPr>
           <w:ilvl w:val="0"/>
           <w:numId w:val="5"/>
@@ -1391,25 +1166,7 @@
           <w:szCs w:val="24"/>
           <w:lang w:val="en-US"/>
         </w:rPr>
-        <w:t>git log –pretty=</w:t>
-      </w:r>
-      <w:proofErr w:type="spellStart"/>
-      <w:r>
-        <w:rPr>
-          <w:sz w:val="24"/>
-          <w:szCs w:val="24"/>
-          <w:lang w:val="en-US"/>
-        </w:rPr>
-        <w:t>oneline</w:t>
-      </w:r>
-      <w:proofErr w:type="spellEnd"/>
-      <w:r>
-        <w:rPr>
-          <w:sz w:val="24"/>
-          <w:szCs w:val="24"/>
-          <w:lang w:val="en-US"/>
-        </w:rPr>
-        <w:t xml:space="preserve"> </w:t>
+        <w:t xml:space="preserve">git log –pretty=oneline </w:t>
       </w:r>
       <w:r>
         <w:rPr>
@@ -1419,124 +1176,14 @@
         </w:rPr>
         <w:sym w:font="Wingdings" w:char="F0E8"/>
       </w:r>
-      <w:proofErr w:type="spellStart"/>
-      <w:r>
-        <w:rPr>
-          <w:sz w:val="24"/>
-          <w:szCs w:val="24"/>
-          <w:lang w:val="en-US"/>
-        </w:rPr>
-        <w:t>commitleri</w:t>
-      </w:r>
-      <w:proofErr w:type="spellEnd"/>
-      <w:r>
-        <w:rPr>
-          <w:sz w:val="24"/>
-          <w:szCs w:val="24"/>
-          <w:lang w:val="en-US"/>
-        </w:rPr>
-        <w:t xml:space="preserve"> </w:t>
-      </w:r>
-      <w:proofErr w:type="spellStart"/>
-      <w:r>
-        <w:rPr>
-          <w:sz w:val="24"/>
-          <w:szCs w:val="24"/>
-          <w:lang w:val="en-US"/>
-        </w:rPr>
-        <w:t>detayli</w:t>
-      </w:r>
-      <w:proofErr w:type="spellEnd"/>
-      <w:r>
-        <w:rPr>
-          <w:sz w:val="24"/>
-          <w:szCs w:val="24"/>
-          <w:lang w:val="en-US"/>
-        </w:rPr>
-        <w:t xml:space="preserve"> </w:t>
-      </w:r>
-      <w:proofErr w:type="spellStart"/>
-      <w:r>
-        <w:rPr>
-          <w:sz w:val="24"/>
-          <w:szCs w:val="24"/>
-          <w:lang w:val="en-US"/>
-        </w:rPr>
-        <w:t>degilde</w:t>
-      </w:r>
-      <w:proofErr w:type="spellEnd"/>
-      <w:r>
-        <w:rPr>
-          <w:sz w:val="24"/>
-          <w:szCs w:val="24"/>
-          <w:lang w:val="en-US"/>
-        </w:rPr>
-        <w:t xml:space="preserve"> </w:t>
-      </w:r>
-      <w:proofErr w:type="spellStart"/>
-      <w:r>
-        <w:rPr>
-          <w:sz w:val="24"/>
-          <w:szCs w:val="24"/>
-          <w:lang w:val="en-US"/>
-        </w:rPr>
-        <w:t>tek</w:t>
-      </w:r>
-      <w:proofErr w:type="spellEnd"/>
-      <w:r>
-        <w:rPr>
-          <w:sz w:val="24"/>
-          <w:szCs w:val="24"/>
-          <w:lang w:val="en-US"/>
-        </w:rPr>
-        <w:t xml:space="preserve"> </w:t>
-      </w:r>
-      <w:proofErr w:type="spellStart"/>
-      <w:r>
-        <w:rPr>
-          <w:sz w:val="24"/>
-          <w:szCs w:val="24"/>
-          <w:lang w:val="en-US"/>
-        </w:rPr>
-        <w:t>satir</w:t>
-      </w:r>
-      <w:proofErr w:type="spellEnd"/>
-      <w:r>
-        <w:rPr>
-          <w:sz w:val="24"/>
-          <w:szCs w:val="24"/>
-          <w:lang w:val="en-US"/>
-        </w:rPr>
-        <w:t xml:space="preserve"> </w:t>
-      </w:r>
-      <w:proofErr w:type="spellStart"/>
-      <w:r>
-        <w:rPr>
-          <w:sz w:val="24"/>
-          <w:szCs w:val="24"/>
-          <w:lang w:val="en-US"/>
-        </w:rPr>
-        <w:t>olarak</w:t>
-      </w:r>
-      <w:proofErr w:type="spellEnd"/>
-      <w:r>
-        <w:rPr>
-          <w:sz w:val="24"/>
-          <w:szCs w:val="24"/>
-          <w:lang w:val="en-US"/>
-        </w:rPr>
-        <w:t xml:space="preserve"> </w:t>
-      </w:r>
-      <w:proofErr w:type="spellStart"/>
-      <w:r>
-        <w:rPr>
-          <w:sz w:val="24"/>
-          <w:szCs w:val="24"/>
-          <w:lang w:val="en-US"/>
-        </w:rPr>
-        <w:t>gosterir</w:t>
-      </w:r>
-      <w:proofErr w:type="spellEnd"/>
+      <w:r>
+        <w:rPr>
+          <w:sz w:val="24"/>
+          <w:szCs w:val="24"/>
+          <w:lang w:val="en-US"/>
+        </w:rPr>
+        <w:t>commitleri detayli degilde tek satir olarak gosterir</w:t>
+      </w:r>
     </w:p>
     <w:p>
       <w:pPr>
@@ -1558,25 +1205,7 @@
           <w:szCs w:val="24"/>
           <w:lang w:val="en-US"/>
         </w:rPr>
-        <w:t>git log –</w:t>
-      </w:r>
-      <w:proofErr w:type="spellStart"/>
-      <w:r>
-        <w:rPr>
-          <w:sz w:val="24"/>
-          <w:szCs w:val="24"/>
-          <w:lang w:val="en-US"/>
-        </w:rPr>
-        <w:t>oneline</w:t>
-      </w:r>
-      <w:proofErr w:type="spellEnd"/>
-      <w:r>
-        <w:rPr>
-          <w:sz w:val="24"/>
-          <w:szCs w:val="24"/>
-          <w:lang w:val="en-US"/>
-        </w:rPr>
-        <w:t xml:space="preserve"> </w:t>
+        <w:t xml:space="preserve">git log –oneline </w:t>
       </w:r>
       <w:r>
         <w:rPr>
@@ -1592,90 +1221,8 @@
           <w:szCs w:val="24"/>
           <w:lang w:val="en-US"/>
         </w:rPr>
-        <w:t xml:space="preserve"> </w:t>
-      </w:r>
-      <w:proofErr w:type="spellStart"/>
-      <w:r>
-        <w:rPr>
-          <w:sz w:val="24"/>
-          <w:szCs w:val="24"/>
-          <w:lang w:val="en-US"/>
-        </w:rPr>
-        <w:t>Daha</w:t>
-      </w:r>
-      <w:proofErr w:type="spellEnd"/>
-      <w:r>
-        <w:rPr>
-          <w:sz w:val="24"/>
-          <w:szCs w:val="24"/>
-          <w:lang w:val="en-US"/>
-        </w:rPr>
-        <w:t xml:space="preserve"> </w:t>
-      </w:r>
-      <w:proofErr w:type="spellStart"/>
-      <w:r>
-        <w:rPr>
-          <w:sz w:val="24"/>
-          <w:szCs w:val="24"/>
-          <w:lang w:val="en-US"/>
-        </w:rPr>
-        <w:t>kisa</w:t>
-      </w:r>
-      <w:proofErr w:type="spellEnd"/>
-      <w:r>
-        <w:rPr>
-          <w:sz w:val="24"/>
-          <w:szCs w:val="24"/>
-          <w:lang w:val="en-US"/>
-        </w:rPr>
-        <w:t xml:space="preserve"> </w:t>
-      </w:r>
-      <w:proofErr w:type="spellStart"/>
-      <w:r>
-        <w:rPr>
-          <w:sz w:val="24"/>
-          <w:szCs w:val="24"/>
-          <w:lang w:val="en-US"/>
-        </w:rPr>
-        <w:t>ozet</w:t>
-      </w:r>
-      <w:proofErr w:type="spellEnd"/>
-      <w:r>
-        <w:rPr>
-          <w:sz w:val="24"/>
-          <w:szCs w:val="24"/>
-          <w:lang w:val="en-US"/>
-        </w:rPr>
-        <w:t xml:space="preserve"> </w:t>
-      </w:r>
-      <w:proofErr w:type="spellStart"/>
-      <w:r>
-        <w:rPr>
-          <w:sz w:val="24"/>
-          <w:szCs w:val="24"/>
-          <w:lang w:val="en-US"/>
-        </w:rPr>
-        <w:t>olarak</w:t>
-      </w:r>
-      <w:proofErr w:type="spellEnd"/>
-      <w:r>
-        <w:rPr>
-          <w:sz w:val="24"/>
-          <w:szCs w:val="24"/>
-          <w:lang w:val="en-US"/>
-        </w:rPr>
-        <w:t xml:space="preserve"> </w:t>
-      </w:r>
-      <w:proofErr w:type="spellStart"/>
-      <w:r>
-        <w:rPr>
-          <w:sz w:val="24"/>
-          <w:szCs w:val="24"/>
-          <w:lang w:val="en-US"/>
-        </w:rPr>
-        <w:t>gosterir</w:t>
-      </w:r>
-      <w:proofErr w:type="spellEnd"/>
+        <w:t xml:space="preserve"> Daha kisa ozet olarak gosterir</w:t>
+      </w:r>
     </w:p>
     <w:p>
       <w:pPr>
@@ -1719,88 +1266,14 @@
         </w:rPr>
         <w:t xml:space="preserve">: </w:t>
       </w:r>
-      <w:proofErr w:type="spellStart"/>
-      <w:r>
-        <w:rPr>
-          <w:sz w:val="24"/>
-          <w:szCs w:val="24"/>
-          <w:lang w:val="en-US"/>
-        </w:rPr>
-        <w:t>Github</w:t>
-      </w:r>
-      <w:proofErr w:type="spellEnd"/>
-      <w:r>
-        <w:rPr>
-          <w:sz w:val="24"/>
-          <w:szCs w:val="24"/>
-          <w:lang w:val="en-US"/>
-        </w:rPr>
-        <w:t xml:space="preserve"> </w:t>
-      </w:r>
-      <w:proofErr w:type="spellStart"/>
-      <w:r>
-        <w:rPr>
-          <w:sz w:val="24"/>
-          <w:szCs w:val="24"/>
-          <w:lang w:val="en-US"/>
-        </w:rPr>
-        <w:t>daki</w:t>
-      </w:r>
-      <w:proofErr w:type="spellEnd"/>
-      <w:r>
-        <w:rPr>
-          <w:sz w:val="24"/>
-          <w:szCs w:val="24"/>
-          <w:lang w:val="en-US"/>
-        </w:rPr>
-        <w:t xml:space="preserve"> </w:t>
-      </w:r>
-      <w:proofErr w:type="spellStart"/>
-      <w:r>
-        <w:rPr>
-          <w:sz w:val="24"/>
-          <w:szCs w:val="24"/>
-          <w:lang w:val="en-US"/>
-        </w:rPr>
-        <w:t>repoyu</w:t>
-      </w:r>
-      <w:proofErr w:type="spellEnd"/>
-      <w:r>
-        <w:rPr>
-          <w:sz w:val="24"/>
-          <w:szCs w:val="24"/>
-          <w:lang w:val="en-US"/>
-        </w:rPr>
-        <w:t xml:space="preserve">, local git </w:t>
-      </w:r>
-      <w:proofErr w:type="spellStart"/>
-      <w:r>
-        <w:rPr>
-          <w:sz w:val="24"/>
-          <w:szCs w:val="24"/>
-          <w:lang w:val="en-US"/>
-        </w:rPr>
-        <w:t>repoya</w:t>
-      </w:r>
-      <w:proofErr w:type="spellEnd"/>
-      <w:r>
-        <w:rPr>
-          <w:sz w:val="24"/>
-          <w:szCs w:val="24"/>
-          <w:lang w:val="en-US"/>
-        </w:rPr>
-        <w:t xml:space="preserve"> </w:t>
-      </w:r>
-      <w:proofErr w:type="spellStart"/>
-      <w:r>
-        <w:rPr>
-          <w:sz w:val="24"/>
-          <w:szCs w:val="24"/>
-          <w:lang w:val="en-US"/>
-        </w:rPr>
-        <w:t>indirdik</w:t>
-      </w:r>
-      <w:proofErr w:type="spellEnd"/>
+      <w:r>
+        <w:rPr>
+          <w:sz w:val="24"/>
+          <w:szCs w:val="24"/>
+          <w:lang w:val="en-US"/>
+        </w:rPr>
+        <w:t>Github daki repoyu, local git repoya indirdik</w:t>
+      </w:r>
     </w:p>
     <w:p>
       <w:pPr>
@@ -1825,90 +1298,16 @@
           <w:sz w:val="18"/>
           <w:szCs w:val="18"/>
         </w:rPr>
-        <w:t>git remote add &lt;name&gt; &lt;</w:t>
-      </w:r>
-      <w:proofErr w:type="spellStart"/>
+        <w:t>git remote add &lt;name&gt; &lt;url&gt;</w:t>
+      </w:r>
       <w:r>
         <w:rPr>
           <w:rFonts w:ascii="Lucida Console" w:hAnsi="Lucida Console" w:cs="Lucida Console"/>
           <w:sz w:val="18"/>
           <w:szCs w:val="18"/>
         </w:rPr>
-        <w:t>url</w:t>
-      </w:r>
-      <w:proofErr w:type="spellEnd"/>
-      <w:proofErr w:type="gramStart"/>
-      <w:r>
-        <w:rPr>
-          <w:rFonts w:ascii="Lucida Console" w:hAnsi="Lucida Console" w:cs="Lucida Console"/>
-          <w:sz w:val="18"/>
-          <w:szCs w:val="18"/>
-        </w:rPr>
-        <w:t>&gt;</w:t>
-      </w:r>
-      <w:r>
-        <w:rPr>
-          <w:rFonts w:ascii="Lucida Console" w:hAnsi="Lucida Console" w:cs="Lucida Console"/>
-          <w:sz w:val="18"/>
-          <w:szCs w:val="18"/>
-        </w:rPr>
-        <w:t xml:space="preserve"> :</w:t>
-      </w:r>
-      <w:proofErr w:type="gramEnd"/>
-      <w:r>
-        <w:rPr>
-          <w:rFonts w:ascii="Lucida Console" w:hAnsi="Lucida Console" w:cs="Lucida Console"/>
-          <w:sz w:val="18"/>
-          <w:szCs w:val="18"/>
-        </w:rPr>
-        <w:t xml:space="preserve"> Local </w:t>
-      </w:r>
-      <w:proofErr w:type="spellStart"/>
-      <w:r>
-        <w:rPr>
-          <w:rFonts w:ascii="Lucida Console" w:hAnsi="Lucida Console" w:cs="Lucida Console"/>
-          <w:sz w:val="18"/>
-          <w:szCs w:val="18"/>
-        </w:rPr>
-        <w:t>repoyu</w:t>
-      </w:r>
-      <w:proofErr w:type="spellEnd"/>
-      <w:r>
-        <w:rPr>
-          <w:rFonts w:ascii="Lucida Console" w:hAnsi="Lucida Console" w:cs="Lucida Console"/>
-          <w:sz w:val="18"/>
-          <w:szCs w:val="18"/>
-        </w:rPr>
-        <w:t xml:space="preserve"> </w:t>
-      </w:r>
-      <w:proofErr w:type="spellStart"/>
-      <w:r>
-        <w:rPr>
-          <w:rFonts w:ascii="Lucida Console" w:hAnsi="Lucida Console" w:cs="Lucida Console"/>
-          <w:sz w:val="18"/>
-          <w:szCs w:val="18"/>
-        </w:rPr>
-        <w:t>Github</w:t>
-      </w:r>
-      <w:proofErr w:type="spellEnd"/>
-      <w:r>
-        <w:rPr>
-          <w:rFonts w:ascii="Lucida Console" w:hAnsi="Lucida Console" w:cs="Lucida Console"/>
-          <w:sz w:val="18"/>
-          <w:szCs w:val="18"/>
-        </w:rPr>
-        <w:t xml:space="preserve"> a </w:t>
-      </w:r>
-      <w:proofErr w:type="spellStart"/>
-      <w:r>
-        <w:rPr>
-          <w:rFonts w:ascii="Lucida Console" w:hAnsi="Lucida Console" w:cs="Lucida Console"/>
-          <w:sz w:val="18"/>
-          <w:szCs w:val="18"/>
-        </w:rPr>
-        <w:t>gonderdi</w:t>
-      </w:r>
-      <w:proofErr w:type="spellEnd"/>
+        <w:t xml:space="preserve"> : Local repoyu Github a gonderdi</w:t>
+      </w:r>
     </w:p>
     <w:p>
       <w:pPr>
@@ -1930,79 +1329,7 @@
           <w:szCs w:val="24"/>
           <w:lang w:val="en-US"/>
         </w:rPr>
-        <w:t xml:space="preserve">git push: </w:t>
-      </w:r>
-      <w:proofErr w:type="spellStart"/>
-      <w:r>
-        <w:rPr>
-          <w:sz w:val="24"/>
-          <w:szCs w:val="24"/>
-          <w:lang w:val="en-US"/>
-        </w:rPr>
-        <w:t>Localdaki</w:t>
-      </w:r>
-      <w:proofErr w:type="spellEnd"/>
-      <w:r>
-        <w:rPr>
-          <w:sz w:val="24"/>
-          <w:szCs w:val="24"/>
-          <w:lang w:val="en-US"/>
-        </w:rPr>
-        <w:t xml:space="preserve"> </w:t>
-      </w:r>
-      <w:proofErr w:type="spellStart"/>
-      <w:r>
-        <w:rPr>
-          <w:sz w:val="24"/>
-          <w:szCs w:val="24"/>
-          <w:lang w:val="en-US"/>
-        </w:rPr>
-        <w:t>dosyalar</w:t>
-      </w:r>
-      <w:proofErr w:type="spellEnd"/>
-      <w:r>
-        <w:rPr>
-          <w:sz w:val="24"/>
-          <w:szCs w:val="24"/>
-          <w:lang w:val="en-US"/>
-        </w:rPr>
-        <w:t xml:space="preserve">, </w:t>
-      </w:r>
-      <w:proofErr w:type="spellStart"/>
-      <w:r>
-        <w:rPr>
-          <w:sz w:val="24"/>
-          <w:szCs w:val="24"/>
-          <w:lang w:val="en-US"/>
-        </w:rPr>
-        <w:t>Github’a</w:t>
-      </w:r>
-      <w:proofErr w:type="spellEnd"/>
-      <w:r>
-        <w:rPr>
-          <w:sz w:val="24"/>
-          <w:szCs w:val="24"/>
-          <w:lang w:val="en-US"/>
-        </w:rPr>
-        <w:t xml:space="preserve"> </w:t>
-      </w:r>
-      <w:proofErr w:type="spellStart"/>
-      <w:r>
-        <w:rPr>
-          <w:sz w:val="24"/>
-          <w:szCs w:val="24"/>
-          <w:lang w:val="en-US"/>
-        </w:rPr>
-        <w:t>gonderildi</w:t>
-      </w:r>
-      <w:proofErr w:type="spellEnd"/>
-      <w:r>
-        <w:rPr>
-          <w:sz w:val="24"/>
-          <w:szCs w:val="24"/>
-          <w:lang w:val="en-US"/>
-        </w:rPr>
-        <w:t>.</w:t>
+        <w:t>git push: Localdaki dosyalar, Github’a gonderildi.</w:t>
       </w:r>
     </w:p>
     <w:p>
@@ -2059,7 +1386,6 @@
         </w:rPr>
         <w:t xml:space="preserve"> git merge: </w:t>
       </w:r>
-      <w:proofErr w:type="spellStart"/>
       <w:r>
         <w:rPr>
           <w:sz w:val="24"/>
@@ -2074,96 +1400,39 @@
           <w:szCs w:val="24"/>
           <w:lang w:val="en-US"/>
         </w:rPr>
-        <w:t>hub</w:t>
-      </w:r>
-      <w:proofErr w:type="spellEnd"/>
-      <w:r>
-        <w:rPr>
-          <w:sz w:val="24"/>
-          <w:szCs w:val="24"/>
-          <w:lang w:val="en-US"/>
-        </w:rPr>
-        <w:t xml:space="preserve"> </w:t>
-      </w:r>
-      <w:proofErr w:type="spellStart"/>
-      <w:r>
-        <w:rPr>
-          <w:sz w:val="24"/>
-          <w:szCs w:val="24"/>
-          <w:lang w:val="en-US"/>
-        </w:rPr>
-        <w:t>daki</w:t>
-      </w:r>
-      <w:proofErr w:type="spellEnd"/>
-      <w:r>
-        <w:rPr>
-          <w:sz w:val="24"/>
-          <w:szCs w:val="24"/>
-          <w:lang w:val="en-US"/>
-        </w:rPr>
-        <w:t xml:space="preserve"> </w:t>
-      </w:r>
-      <w:proofErr w:type="spellStart"/>
-      <w:r>
-        <w:rPr>
-          <w:sz w:val="24"/>
-          <w:szCs w:val="24"/>
-          <w:lang w:val="en-US"/>
-        </w:rPr>
-        <w:t>dosya</w:t>
-      </w:r>
-      <w:r>
-        <w:rPr>
-          <w:sz w:val="24"/>
-          <w:szCs w:val="24"/>
-          <w:lang w:val="en-US"/>
-        </w:rPr>
-        <w:t>yi</w:t>
-      </w:r>
-      <w:proofErr w:type="spellEnd"/>
-      <w:r>
-        <w:rPr>
-          <w:sz w:val="24"/>
-          <w:szCs w:val="24"/>
-          <w:lang w:val="en-US"/>
-        </w:rPr>
-        <w:t xml:space="preserve"> </w:t>
-      </w:r>
-      <w:proofErr w:type="spellStart"/>
-      <w:r>
-        <w:rPr>
-          <w:sz w:val="24"/>
-          <w:szCs w:val="24"/>
-          <w:lang w:val="en-US"/>
-        </w:rPr>
-        <w:t>locala</w:t>
-      </w:r>
-      <w:proofErr w:type="spellEnd"/>
-      <w:r>
-        <w:rPr>
-          <w:sz w:val="24"/>
-          <w:szCs w:val="24"/>
-          <w:lang w:val="en-US"/>
-        </w:rPr>
-        <w:t xml:space="preserve"> </w:t>
-      </w:r>
-      <w:proofErr w:type="spellStart"/>
-      <w:r>
-        <w:rPr>
-          <w:sz w:val="24"/>
-          <w:szCs w:val="24"/>
-          <w:lang w:val="en-US"/>
-        </w:rPr>
-        <w:t>indirme</w:t>
-      </w:r>
-      <w:proofErr w:type="spellEnd"/>
-      <w:r>
-        <w:rPr>
-          <w:sz w:val="24"/>
-          <w:szCs w:val="24"/>
-          <w:lang w:val="en-US"/>
-        </w:rPr>
-        <w:t xml:space="preserve"> (git pull)</w:t>
+        <w:t>hub daki</w:t>
+      </w:r>
+      <w:r>
+        <w:rPr>
+          <w:sz w:val="24"/>
+          <w:szCs w:val="24"/>
+          <w:lang w:val="en-US"/>
+        </w:rPr>
+        <w:t xml:space="preserve"> dosya</w:t>
+      </w:r>
+      <w:r>
+        <w:rPr>
+          <w:sz w:val="24"/>
+          <w:szCs w:val="24"/>
+          <w:lang w:val="en-US"/>
+        </w:rPr>
+        <w:t xml:space="preserve">yi </w:t>
+      </w:r>
+      <w:r>
+        <w:rPr>
+          <w:sz w:val="24"/>
+          <w:szCs w:val="24"/>
+          <w:lang w:val="en-US"/>
+        </w:rPr>
+        <w:t xml:space="preserve">locala </w:t>
+      </w:r>
+      <w:r>
+        <w:rPr>
+          <w:sz w:val="24"/>
+          <w:szCs w:val="24"/>
+          <w:lang w:val="en-US"/>
+        </w:rPr>
+        <w:t>indirme (git pull)</w:t>
       </w:r>
     </w:p>
     <w:p>
@@ -2213,108 +1482,8 @@
           <w:szCs w:val="24"/>
           <w:lang w:val="en-US"/>
         </w:rPr>
-        <w:t xml:space="preserve">: Local </w:t>
-      </w:r>
-      <w:proofErr w:type="spellStart"/>
-      <w:r>
-        <w:rPr>
-          <w:sz w:val="24"/>
-          <w:szCs w:val="24"/>
-          <w:lang w:val="en-US"/>
-        </w:rPr>
-        <w:t>ve</w:t>
-      </w:r>
-      <w:proofErr w:type="spellEnd"/>
-      <w:r>
-        <w:rPr>
-          <w:sz w:val="24"/>
-          <w:szCs w:val="24"/>
-          <w:lang w:val="en-US"/>
-        </w:rPr>
-        <w:t xml:space="preserve"> </w:t>
-      </w:r>
-      <w:proofErr w:type="spellStart"/>
-      <w:r>
-        <w:rPr>
-          <w:sz w:val="24"/>
-          <w:szCs w:val="24"/>
-          <w:lang w:val="en-US"/>
-        </w:rPr>
-        <w:t>uzaktaki</w:t>
-      </w:r>
-      <w:proofErr w:type="spellEnd"/>
-      <w:r>
-        <w:rPr>
-          <w:sz w:val="24"/>
-          <w:szCs w:val="24"/>
-          <w:lang w:val="en-US"/>
-        </w:rPr>
-        <w:t xml:space="preserve"> repo </w:t>
-      </w:r>
-      <w:proofErr w:type="spellStart"/>
-      <w:r>
-        <w:rPr>
-          <w:sz w:val="24"/>
-          <w:szCs w:val="24"/>
-          <w:lang w:val="en-US"/>
-        </w:rPr>
-        <w:t>arasindaki</w:t>
-      </w:r>
-      <w:proofErr w:type="spellEnd"/>
-      <w:r>
-        <w:rPr>
-          <w:sz w:val="24"/>
-          <w:szCs w:val="24"/>
-          <w:lang w:val="en-US"/>
-        </w:rPr>
-        <w:t xml:space="preserve"> </w:t>
-      </w:r>
-      <w:proofErr w:type="spellStart"/>
-      <w:r>
-        <w:rPr>
-          <w:sz w:val="24"/>
-          <w:szCs w:val="24"/>
-          <w:lang w:val="en-US"/>
-        </w:rPr>
-        <w:t>commitler</w:t>
-      </w:r>
-      <w:proofErr w:type="spellEnd"/>
-      <w:r>
-        <w:rPr>
-          <w:sz w:val="24"/>
-          <w:szCs w:val="24"/>
-          <w:lang w:val="en-US"/>
-        </w:rPr>
-        <w:t xml:space="preserve"> </w:t>
-      </w:r>
-      <w:proofErr w:type="spellStart"/>
-      <w:r>
-        <w:rPr>
-          <w:sz w:val="24"/>
-          <w:szCs w:val="24"/>
-          <w:lang w:val="en-US"/>
-        </w:rPr>
-        <w:t>farki</w:t>
-      </w:r>
-      <w:proofErr w:type="spellEnd"/>
-      <w:r>
-        <w:rPr>
-          <w:sz w:val="24"/>
-          <w:szCs w:val="24"/>
-          <w:lang w:val="en-US"/>
-        </w:rPr>
-        <w:t xml:space="preserve"> </w:t>
-      </w:r>
-      <w:proofErr w:type="spellStart"/>
-      <w:r>
-        <w:rPr>
-          <w:sz w:val="24"/>
-          <w:szCs w:val="24"/>
-          <w:lang w:val="en-US"/>
-        </w:rPr>
-        <w:t>gosterir</w:t>
-      </w:r>
-      <w:proofErr w:type="spellEnd"/>
+        <w:t>: Local ve uzaktaki repo arasindaki commitler farki gosterir</w:t>
+      </w:r>
     </w:p>
     <w:p>
       <w:pPr>
@@ -2336,108 +1505,8 @@
           <w:szCs w:val="24"/>
           <w:lang w:val="en-US"/>
         </w:rPr>
-        <w:t xml:space="preserve">git remote -v: </w:t>
-      </w:r>
-      <w:proofErr w:type="spellStart"/>
-      <w:r>
-        <w:rPr>
-          <w:sz w:val="24"/>
-          <w:szCs w:val="24"/>
-          <w:lang w:val="en-US"/>
-        </w:rPr>
-        <w:t>Baskasinin</w:t>
-      </w:r>
-      <w:proofErr w:type="spellEnd"/>
-      <w:r>
-        <w:rPr>
-          <w:sz w:val="24"/>
-          <w:szCs w:val="24"/>
-          <w:lang w:val="en-US"/>
-        </w:rPr>
-        <w:t xml:space="preserve"> </w:t>
-      </w:r>
-      <w:proofErr w:type="spellStart"/>
-      <w:r>
-        <w:rPr>
-          <w:sz w:val="24"/>
-          <w:szCs w:val="24"/>
-          <w:lang w:val="en-US"/>
-        </w:rPr>
-        <w:t>reposu</w:t>
-      </w:r>
-      <w:proofErr w:type="spellEnd"/>
-      <w:r>
-        <w:rPr>
-          <w:sz w:val="24"/>
-          <w:szCs w:val="24"/>
-          <w:lang w:val="en-US"/>
-        </w:rPr>
-        <w:t xml:space="preserve"> fork </w:t>
-      </w:r>
-      <w:proofErr w:type="spellStart"/>
-      <w:r>
-        <w:rPr>
-          <w:sz w:val="24"/>
-          <w:szCs w:val="24"/>
-          <w:lang w:val="en-US"/>
-        </w:rPr>
-        <w:t>yapinca</w:t>
-      </w:r>
-      <w:proofErr w:type="spellEnd"/>
-      <w:r>
-        <w:rPr>
-          <w:sz w:val="24"/>
-          <w:szCs w:val="24"/>
-          <w:lang w:val="en-US"/>
-        </w:rPr>
-        <w:t xml:space="preserve">, </w:t>
-      </w:r>
-      <w:proofErr w:type="spellStart"/>
-      <w:r>
-        <w:rPr>
-          <w:sz w:val="24"/>
-          <w:szCs w:val="24"/>
-          <w:lang w:val="en-US"/>
-        </w:rPr>
-        <w:t>uzaktaki</w:t>
-      </w:r>
-      <w:proofErr w:type="spellEnd"/>
-      <w:r>
-        <w:rPr>
-          <w:sz w:val="24"/>
-          <w:szCs w:val="24"/>
-          <w:lang w:val="en-US"/>
-        </w:rPr>
-        <w:t xml:space="preserve"> </w:t>
-      </w:r>
-      <w:proofErr w:type="spellStart"/>
-      <w:r>
-        <w:rPr>
-          <w:sz w:val="24"/>
-          <w:szCs w:val="24"/>
-          <w:lang w:val="en-US"/>
-        </w:rPr>
-        <w:t>branchlari</w:t>
-      </w:r>
-      <w:proofErr w:type="spellEnd"/>
-      <w:r>
-        <w:rPr>
-          <w:sz w:val="24"/>
-          <w:szCs w:val="24"/>
-          <w:lang w:val="en-US"/>
-        </w:rPr>
-        <w:t xml:space="preserve"> da </w:t>
-      </w:r>
-      <w:proofErr w:type="spellStart"/>
-      <w:r>
-        <w:rPr>
-          <w:sz w:val="24"/>
-          <w:szCs w:val="24"/>
-          <w:lang w:val="en-US"/>
-        </w:rPr>
-        <w:t>gorduk</w:t>
-      </w:r>
-      <w:proofErr w:type="spellEnd"/>
+        <w:t>git remote -v: Baskasinin reposu fork yapinca, uzaktaki branchlari da gorduk</w:t>
+      </w:r>
     </w:p>
     <w:p>
       <w:pPr>
@@ -2479,138 +1548,22 @@
         <w:rPr>
           <w:lang w:val="en-US"/>
         </w:rPr>
-        <w:t xml:space="preserve">: </w:t>
-      </w:r>
-      <w:proofErr w:type="spellStart"/>
-      <w:r>
-        <w:rPr>
-          <w:lang w:val="en-US"/>
-        </w:rPr>
-        <w:t>Dosyanin</w:t>
-      </w:r>
-      <w:proofErr w:type="spellEnd"/>
-      <w:r>
-        <w:rPr>
-          <w:lang w:val="en-US"/>
-        </w:rPr>
-        <w:t xml:space="preserve"> </w:t>
-      </w:r>
-      <w:proofErr w:type="spellStart"/>
-      <w:r>
-        <w:rPr>
-          <w:lang w:val="en-US"/>
-        </w:rPr>
-        <w:t>icerisine</w:t>
-      </w:r>
-      <w:proofErr w:type="spellEnd"/>
-      <w:r>
-        <w:rPr>
-          <w:lang w:val="en-US"/>
-        </w:rPr>
-        <w:t xml:space="preserve"> </w:t>
-      </w:r>
-      <w:proofErr w:type="spellStart"/>
-      <w:r>
-        <w:rPr>
-          <w:lang w:val="en-US"/>
-        </w:rPr>
-        <w:t>girilir</w:t>
-      </w:r>
-      <w:proofErr w:type="spellEnd"/>
-    </w:p>
-    <w:p>
-      <w:pPr>
-        <w:pStyle w:val="ListParagraph"/>
-        <w:rPr>
-          <w:lang w:val="en-US"/>
-        </w:rPr>
-      </w:pPr>
-      <w:proofErr w:type="spellStart"/>
-      <w:r>
-        <w:rPr>
-          <w:lang w:val="en-US"/>
-        </w:rPr>
-        <w:t>Cikmak</w:t>
-      </w:r>
-      <w:proofErr w:type="spellEnd"/>
-      <w:r>
-        <w:rPr>
-          <w:lang w:val="en-US"/>
-        </w:rPr>
-        <w:t xml:space="preserve"> </w:t>
-      </w:r>
-      <w:proofErr w:type="spellStart"/>
-      <w:proofErr w:type="gramStart"/>
-      <w:r>
-        <w:rPr>
-          <w:lang w:val="en-US"/>
-        </w:rPr>
-        <w:t>icin</w:t>
-      </w:r>
-      <w:proofErr w:type="spellEnd"/>
-      <w:r>
-        <w:rPr>
-          <w:lang w:val="en-US"/>
-        </w:rPr>
-        <w:t xml:space="preserve"> :</w:t>
-      </w:r>
-      <w:proofErr w:type="gramEnd"/>
-      <w:r>
-        <w:rPr>
-          <w:lang w:val="en-US"/>
-        </w:rPr>
-        <w:t xml:space="preserve"> Esc </w:t>
-      </w:r>
-      <w:proofErr w:type="spellStart"/>
-      <w:r>
-        <w:rPr>
-          <w:lang w:val="en-US"/>
-        </w:rPr>
-        <w:t>basip</w:t>
-      </w:r>
-      <w:proofErr w:type="spellEnd"/>
-      <w:r>
-        <w:rPr>
-          <w:lang w:val="en-US"/>
-        </w:rPr>
-        <w:t xml:space="preserve"> “</w:t>
-      </w:r>
-      <w:proofErr w:type="spellStart"/>
-      <w:r>
-        <w:rPr>
-          <w:lang w:val="en-US"/>
-        </w:rPr>
-        <w:t>wq</w:t>
-      </w:r>
-      <w:proofErr w:type="spellEnd"/>
-      <w:r>
-        <w:rPr>
-          <w:lang w:val="en-US"/>
-        </w:rPr>
-        <w:t xml:space="preserve">” </w:t>
-      </w:r>
-      <w:proofErr w:type="spellStart"/>
-      <w:r>
-        <w:rPr>
-          <w:lang w:val="en-US"/>
-        </w:rPr>
-        <w:t>yazilir</w:t>
-      </w:r>
-      <w:proofErr w:type="spellEnd"/>
-      <w:r>
-        <w:rPr>
-          <w:lang w:val="en-US"/>
-        </w:rPr>
-        <w:t xml:space="preserve"> yada exit </w:t>
-      </w:r>
-      <w:proofErr w:type="spellStart"/>
-      <w:r>
-        <w:rPr>
-          <w:lang w:val="en-US"/>
-        </w:rPr>
-        <w:t>yaz</w:t>
-      </w:r>
-      <w:proofErr w:type="spellEnd"/>
+        <w:t>: Dosyanin icerisine girilir</w:t>
+      </w:r>
+    </w:p>
+    <w:p>
+      <w:pPr>
+        <w:pStyle w:val="ListParagraph"/>
+        <w:rPr>
+          <w:lang w:val="en-US"/>
+        </w:rPr>
+      </w:pPr>
+      <w:r>
+        <w:rPr>
+          <w:lang w:val="en-US"/>
+        </w:rPr>
+        <w:t>Cikmak icin : Esc basip “wq” yazilir yada exit yaz</w:t>
+      </w:r>
     </w:p>
     <w:p>
       <w:pPr>
@@ -2664,25 +1617,7 @@
           <w:szCs w:val="24"/>
           <w:lang w:val="en-US"/>
         </w:rPr>
-        <w:t>rm -</w:t>
-      </w:r>
-      <w:proofErr w:type="gramStart"/>
-      <w:r>
-        <w:rPr>
-          <w:sz w:val="24"/>
-          <w:szCs w:val="24"/>
-          <w:lang w:val="en-US"/>
-        </w:rPr>
-        <w:t>rf .git</w:t>
-      </w:r>
-      <w:proofErr w:type="gramEnd"/>
-      <w:r>
-        <w:rPr>
-          <w:sz w:val="24"/>
-          <w:szCs w:val="24"/>
-          <w:lang w:val="en-US"/>
-        </w:rPr>
-        <w:t xml:space="preserve"> </w:t>
+        <w:t xml:space="preserve">rm -rf .git </w:t>
       </w:r>
       <w:r>
         <w:rPr>
@@ -2914,66 +1849,8 @@
           <w:bdr w:val="none" w:sz="0" w:space="0" w:color="auto" w:frame="1"/>
           <w:lang w:eastAsia="en-GB"/>
         </w:rPr>
-        <w:t>git remote set-</w:t>
-      </w:r>
-      <w:proofErr w:type="spellStart"/>
-      <w:r>
-        <w:rPr>
-          <w:rFonts w:ascii="Courier New" w:eastAsia="Times New Roman" w:hAnsi="Courier New" w:cs="Courier New"/>
-          <w:sz w:val="20"/>
-          <w:szCs w:val="20"/>
-          <w:bdr w:val="none" w:sz="0" w:space="0" w:color="auto" w:frame="1"/>
-          <w:lang w:eastAsia="en-GB"/>
-        </w:rPr>
-        <w:t>url</w:t>
-      </w:r>
-      <w:proofErr w:type="spellEnd"/>
-      <w:r>
-        <w:rPr>
-          <w:rFonts w:ascii="Courier New" w:eastAsia="Times New Roman" w:hAnsi="Courier New" w:cs="Courier New"/>
-          <w:sz w:val="20"/>
-          <w:szCs w:val="20"/>
-          <w:bdr w:val="none" w:sz="0" w:space="0" w:color="auto" w:frame="1"/>
-          <w:lang w:eastAsia="en-GB"/>
-        </w:rPr>
-        <w:t xml:space="preserve"> origin </w:t>
-      </w:r>
-      <w:proofErr w:type="spellStart"/>
-      <w:proofErr w:type="gramStart"/>
-      <w:r>
-        <w:rPr>
-          <w:rFonts w:ascii="Courier New" w:eastAsia="Times New Roman" w:hAnsi="Courier New" w:cs="Courier New"/>
-          <w:sz w:val="20"/>
-          <w:szCs w:val="20"/>
-          <w:bdr w:val="none" w:sz="0" w:space="0" w:color="auto" w:frame="1"/>
-          <w:lang w:eastAsia="en-GB"/>
-        </w:rPr>
-        <w:t>git@github.com:username</w:t>
-      </w:r>
-      <w:proofErr w:type="spellEnd"/>
-      <w:r>
-        <w:rPr>
-          <w:rFonts w:ascii="Courier New" w:eastAsia="Times New Roman" w:hAnsi="Courier New" w:cs="Courier New"/>
-          <w:sz w:val="20"/>
-          <w:szCs w:val="20"/>
-          <w:bdr w:val="none" w:sz="0" w:space="0" w:color="auto" w:frame="1"/>
-          <w:lang w:eastAsia="en-GB"/>
-        </w:rPr>
-        <w:t>/</w:t>
-      </w:r>
-      <w:proofErr w:type="spellStart"/>
-      <w:r>
-        <w:rPr>
-          <w:rFonts w:ascii="Courier New" w:eastAsia="Times New Roman" w:hAnsi="Courier New" w:cs="Courier New"/>
-          <w:sz w:val="20"/>
-          <w:szCs w:val="20"/>
-          <w:bdr w:val="none" w:sz="0" w:space="0" w:color="auto" w:frame="1"/>
-          <w:lang w:eastAsia="en-GB"/>
-        </w:rPr>
-        <w:t>repo.git</w:t>
-      </w:r>
-      <w:proofErr w:type="spellEnd"/>
-      <w:proofErr w:type="gramEnd"/>
+        <w:t>git remote set-url origin git@github.com:username/repo.git</w:t>
+      </w:r>
     </w:p>
     <w:p>
       <w:pPr>
@@ -2992,10 +1869,13 @@
         <w:pStyle w:val="ListParagraph"/>
         <w:ind w:left="1440"/>
         <w:rPr>
-          <w:color w:val="FF0000"/>
-          <w:sz w:val="24"/>
-          <w:szCs w:val="24"/>
-          <w:lang w:val="en-US"/>
+          <w:rFonts w:ascii="Arial" w:hAnsi="Arial" w:cs="Arial"/>
+          <w:b/>
+          <w:bCs/>
+          <w:color w:val="1D1C1D"/>
+          <w:sz w:val="23"/>
+          <w:szCs w:val="23"/>
+          <w:shd w:val="clear" w:color="auto" w:fill="F8F8F8"/>
         </w:rPr>
       </w:pPr>
       <w:r>
@@ -3176,6 +2056,72 @@
           <w:shd w:val="clear" w:color="auto" w:fill="F8F8F8"/>
         </w:rPr>
         <w:t> status</w:t>
+      </w:r>
+    </w:p>
+    <w:p>
+      <w:pPr>
+        <w:pStyle w:val="ListParagraph"/>
+        <w:ind w:left="1440"/>
+        <w:rPr>
+          <w:rFonts w:ascii="Arial" w:hAnsi="Arial" w:cs="Arial"/>
+          <w:b/>
+          <w:bCs/>
+          <w:color w:val="1D1C1D"/>
+          <w:sz w:val="23"/>
+          <w:szCs w:val="23"/>
+          <w:shd w:val="clear" w:color="auto" w:fill="F8F8F8"/>
+        </w:rPr>
+      </w:pPr>
+    </w:p>
+    <w:p>
+      <w:pPr>
+        <w:pStyle w:val="ListParagraph"/>
+        <w:numPr>
+          <w:ilvl w:val="0"/>
+          <w:numId w:val="6"/>
+        </w:numPr>
+        <w:rPr>
+          <w:color w:val="FF0000"/>
+          <w:sz w:val="24"/>
+          <w:szCs w:val="24"/>
+          <w:lang w:val="en-US"/>
+        </w:rPr>
+      </w:pPr>
+      <w:r>
+        <w:rPr>
+          <w:rFonts w:ascii="Arial" w:hAnsi="Arial" w:cs="Arial"/>
+          <w:b/>
+          <w:bCs/>
+          <w:color w:val="1D1C1D"/>
+          <w:sz w:val="23"/>
+          <w:szCs w:val="23"/>
+          <w:shd w:val="clear" w:color="auto" w:fill="F8F8F8"/>
+        </w:rPr>
+        <w:t xml:space="preserve">ssh-keygen -t rsa </w:t>
+      </w:r>
+      <w:r>
+        <w:rPr>
+          <w:rFonts w:ascii="Arial" w:hAnsi="Arial" w:cs="Arial"/>
+          <w:b/>
+          <w:bCs/>
+          <w:color w:val="1D1C1D"/>
+          <w:sz w:val="23"/>
+          <w:szCs w:val="23"/>
+          <w:shd w:val="clear" w:color="auto" w:fill="F8F8F8"/>
+        </w:rPr>
+        <w:sym w:font="Wingdings" w:char="F0E8"/>
+      </w:r>
+      <w:r>
+        <w:rPr>
+          <w:rFonts w:ascii="Arial" w:hAnsi="Arial" w:cs="Arial"/>
+          <w:b/>
+          <w:bCs/>
+          <w:color w:val="1D1C1D"/>
+          <w:sz w:val="23"/>
+          <w:szCs w:val="23"/>
+          <w:shd w:val="clear" w:color="auto" w:fill="F8F8F8"/>
+        </w:rPr>
+        <w:t xml:space="preserve"> Enter password 2 times</w:t>
       </w:r>
     </w:p>
     <w:sectPr>
@@ -3261,12 +2207,127 @@
         <v:path o:extrusionok="f" gradientshapeok="t" o:connecttype="rect"/>
         <o:lock v:ext="edit" aspectratio="t"/>
       </v:shapetype>
-      <v:shape id="_x0000_i1045" type="#_x0000_t75" style="width:11.4pt;height:11.4pt" o:bullet="t">
+      <v:shape id="_x0000_i1027" type="#_x0000_t75" style="width:11.45pt;height:11.45pt" o:bullet="t">
         <v:imagedata r:id="rId1" o:title="mso182D"/>
       </v:shape>
     </w:pict>
   </w:numPicBullet>
   <w:abstractNum w:abstractNumId="0" w15:restartNumberingAfterBreak="0">
+    <w:nsid w:val="09995A8A"/>
+    <w:multiLevelType w:val="hybridMultilevel"/>
+    <w:tmpl w:val="2E4C796C"/>
+    <w:lvl w:ilvl="0" w:tplc="82EE421A">
+      <w:numFmt w:val="bullet"/>
+      <w:lvlText w:val=""/>
+      <w:lvlJc w:val="left"/>
+      <w:pPr>
+        <w:ind w:left="1800" w:hanging="360"/>
+      </w:pPr>
+      <w:rPr>
+        <w:rFonts w:ascii="Symbol" w:eastAsiaTheme="minorHAnsi" w:hAnsi="Symbol" w:cs="Arial" w:hint="default"/>
+        <w:b/>
+        <w:color w:val="1D1C1D"/>
+        <w:sz w:val="23"/>
+      </w:rPr>
+    </w:lvl>
+    <w:lvl w:ilvl="1" w:tplc="08090003" w:tentative="1">
+      <w:start w:val="1"/>
+      <w:numFmt w:val="bullet"/>
+      <w:lvlText w:val="o"/>
+      <w:lvlJc w:val="left"/>
+      <w:pPr>
+        <w:ind w:left="2520" w:hanging="360"/>
+      </w:pPr>
+      <w:rPr>
+        <w:rFonts w:ascii="Courier New" w:hAnsi="Courier New" w:cs="Courier New" w:hint="default"/>
+      </w:rPr>
+    </w:lvl>
+    <w:lvl w:ilvl="2" w:tplc="08090005" w:tentative="1">
+      <w:start w:val="1"/>
+      <w:numFmt w:val="bullet"/>
+      <w:lvlText w:val=""/>
+      <w:lvlJc w:val="left"/>
+      <w:pPr>
+        <w:ind w:left="3240" w:hanging="360"/>
+      </w:pPr>
+      <w:rPr>
+        <w:rFonts w:ascii="Wingdings" w:hAnsi="Wingdings" w:hint="default"/>
+      </w:rPr>
+    </w:lvl>
+    <w:lvl w:ilvl="3" w:tplc="08090001" w:tentative="1">
+      <w:start w:val="1"/>
+      <w:numFmt w:val="bullet"/>
+      <w:lvlText w:val=""/>
+      <w:lvlJc w:val="left"/>
+      <w:pPr>
+        <w:ind w:left="3960" w:hanging="360"/>
+      </w:pPr>
+      <w:rPr>
+        <w:rFonts w:ascii="Symbol" w:hAnsi="Symbol" w:hint="default"/>
+      </w:rPr>
+    </w:lvl>
+    <w:lvl w:ilvl="4" w:tplc="08090003" w:tentative="1">
+      <w:start w:val="1"/>
+      <w:numFmt w:val="bullet"/>
+      <w:lvlText w:val="o"/>
+      <w:lvlJc w:val="left"/>
+      <w:pPr>
+        <w:ind w:left="4680" w:hanging="360"/>
+      </w:pPr>
+      <w:rPr>
+        <w:rFonts w:ascii="Courier New" w:hAnsi="Courier New" w:cs="Courier New" w:hint="default"/>
+      </w:rPr>
+    </w:lvl>
+    <w:lvl w:ilvl="5" w:tplc="08090005" w:tentative="1">
+      <w:start w:val="1"/>
+      <w:numFmt w:val="bullet"/>
+      <w:lvlText w:val=""/>
+      <w:lvlJc w:val="left"/>
+      <w:pPr>
+        <w:ind w:left="5400" w:hanging="360"/>
+      </w:pPr>
+      <w:rPr>
+        <w:rFonts w:ascii="Wingdings" w:hAnsi="Wingdings" w:hint="default"/>
+      </w:rPr>
+    </w:lvl>
+    <w:lvl w:ilvl="6" w:tplc="08090001" w:tentative="1">
+      <w:start w:val="1"/>
+      <w:numFmt w:val="bullet"/>
+      <w:lvlText w:val=""/>
+      <w:lvlJc w:val="left"/>
+      <w:pPr>
+        <w:ind w:left="6120" w:hanging="360"/>
+      </w:pPr>
+      <w:rPr>
+        <w:rFonts w:ascii="Symbol" w:hAnsi="Symbol" w:hint="default"/>
+      </w:rPr>
+    </w:lvl>
+    <w:lvl w:ilvl="7" w:tplc="08090003" w:tentative="1">
+      <w:start w:val="1"/>
+      <w:numFmt w:val="bullet"/>
+      <w:lvlText w:val="o"/>
+      <w:lvlJc w:val="left"/>
+      <w:pPr>
+        <w:ind w:left="6840" w:hanging="360"/>
+      </w:pPr>
+      <w:rPr>
+        <w:rFonts w:ascii="Courier New" w:hAnsi="Courier New" w:cs="Courier New" w:hint="default"/>
+      </w:rPr>
+    </w:lvl>
+    <w:lvl w:ilvl="8" w:tplc="08090005" w:tentative="1">
+      <w:start w:val="1"/>
+      <w:numFmt w:val="bullet"/>
+      <w:lvlText w:val=""/>
+      <w:lvlJc w:val="left"/>
+      <w:pPr>
+        <w:ind w:left="7560" w:hanging="360"/>
+      </w:pPr>
+      <w:rPr>
+        <w:rFonts w:ascii="Wingdings" w:hAnsi="Wingdings" w:hint="default"/>
+      </w:rPr>
+    </w:lvl>
+  </w:abstractNum>
+  <w:abstractNum w:abstractNumId="1" w15:restartNumberingAfterBreak="0">
     <w:nsid w:val="26F705BD"/>
     <w:multiLevelType w:val="hybridMultilevel"/>
     <w:tmpl w:val="A3F0B910"/>
@@ -3379,7 +2440,7 @@
       </w:rPr>
     </w:lvl>
   </w:abstractNum>
-  <w:abstractNum w:abstractNumId="1" w15:restartNumberingAfterBreak="0">
+  <w:abstractNum w:abstractNumId="2" w15:restartNumberingAfterBreak="0">
     <w:nsid w:val="282A1D57"/>
     <w:multiLevelType w:val="hybridMultilevel"/>
     <w:tmpl w:val="31AE652C"/>
@@ -3492,7 +2553,7 @@
       </w:rPr>
     </w:lvl>
   </w:abstractNum>
-  <w:abstractNum w:abstractNumId="2" w15:restartNumberingAfterBreak="0">
+  <w:abstractNum w:abstractNumId="3" w15:restartNumberingAfterBreak="0">
     <w:nsid w:val="3BC70AEB"/>
     <w:multiLevelType w:val="hybridMultilevel"/>
     <w:tmpl w:val="BC080046"/>
@@ -3606,7 +2667,7 @@
       </w:rPr>
     </w:lvl>
   </w:abstractNum>
-  <w:abstractNum w:abstractNumId="3" w15:restartNumberingAfterBreak="0">
+  <w:abstractNum w:abstractNumId="4" w15:restartNumberingAfterBreak="0">
     <w:nsid w:val="3EE7661C"/>
     <w:multiLevelType w:val="hybridMultilevel"/>
     <w:tmpl w:val="308AABEE"/>
@@ -3719,7 +2780,7 @@
       </w:rPr>
     </w:lvl>
   </w:abstractNum>
-  <w:abstractNum w:abstractNumId="4" w15:restartNumberingAfterBreak="0">
+  <w:abstractNum w:abstractNumId="5" w15:restartNumberingAfterBreak="0">
     <w:nsid w:val="5E8C588B"/>
     <w:multiLevelType w:val="hybridMultilevel"/>
     <w:tmpl w:val="02920678"/>
@@ -3833,19 +2894,22 @@
     </w:lvl>
   </w:abstractNum>
   <w:num w:numId="1">
+    <w:abstractNumId w:val="5"/>
+  </w:num>
+  <w:num w:numId="2">
     <w:abstractNumId w:val="4"/>
   </w:num>
-  <w:num w:numId="2">
+  <w:num w:numId="3">
+    <w:abstractNumId w:val="1"/>
+  </w:num>
+  <w:num w:numId="4">
+    <w:abstractNumId w:val="2"/>
+  </w:num>
+  <w:num w:numId="5">
     <w:abstractNumId w:val="3"/>
   </w:num>
-  <w:num w:numId="3">
+  <w:num w:numId="6">
     <w:abstractNumId w:val="0"/>
-  </w:num>
-  <w:num w:numId="4">
-    <w:abstractNumId w:val="1"/>
-  </w:num>
-  <w:num w:numId="5">
-    <w:abstractNumId w:val="2"/>
   </w:num>
 </w:numbering>
 </file>

</xml_diff>